<commit_message>
Backup folder - 2023-12-26 21:51:01
</commit_message>
<xml_diff>
--- a/ООП/Practice_1/Practice_1_Zaychenko_report.docx
+++ b/ООП/Practice_1/Practice_1_Zaychenko_report.docx
@@ -3288,7 +3288,7 @@
         </w:rPr>
         <w:lastRenderedPageBreak/>
         <w:drawing>
-          <wp:inline distT="0" distB="0" distL="0" distR="0" wp14:anchorId="78E633CF" wp14:editId="43A63692">
+          <wp:inline distT="0" distB="0" distL="0" distR="0" wp14:anchorId="78E633CF" wp14:editId="3C6101E8">
             <wp:extent cx="3892550" cy="3306466"/>
             <wp:effectExtent l="0" t="0" r="0" b="0"/>
             <wp:docPr id="1461460815" name="Рисунок 1"/>
@@ -3311,7 +3311,7 @@
                   <pic:spPr>
                     <a:xfrm>
                       <a:off x="0" y="0"/>
-                      <a:ext cx="3925078" cy="3334096"/>
+                      <a:ext cx="3892550" cy="3306466"/>
                     </a:xfrm>
                     <a:prstGeom prst="rect">
                       <a:avLst/>
@@ -3378,7 +3378,7 @@
           <w:noProof/>
         </w:rPr>
         <w:drawing>
-          <wp:inline distT="0" distB="0" distL="0" distR="0" wp14:anchorId="77B86FA0" wp14:editId="3B009D23">
+          <wp:inline distT="0" distB="0" distL="0" distR="0" wp14:anchorId="77B86FA0" wp14:editId="47A046DB">
             <wp:extent cx="5720317" cy="2513805"/>
             <wp:effectExtent l="0" t="0" r="0" b="1270"/>
             <wp:docPr id="1410324177" name="Рисунок 10"/>
@@ -4673,9 +4673,9 @@
           <w:noProof/>
         </w:rPr>
         <w:drawing>
-          <wp:inline distT="0" distB="0" distL="0" distR="0" wp14:anchorId="257171E5" wp14:editId="39CAFAB4">
-            <wp:extent cx="6328434" cy="1722474"/>
-            <wp:effectExtent l="0" t="0" r="0" b="5080"/>
+          <wp:inline distT="0" distB="0" distL="0" distR="0" wp14:anchorId="257171E5" wp14:editId="1F070BF5">
+            <wp:extent cx="6119495" cy="1665605"/>
+            <wp:effectExtent l="0" t="0" r="1905" b="0"/>
             <wp:docPr id="1096957535" name="Рисунок 16"/>
             <wp:cNvGraphicFramePr>
               <a:graphicFrameLocks xmlns:a="http://schemas.openxmlformats.org/drawingml/2006/main" noChangeAspect="1"/>
@@ -4702,7 +4702,7 @@
                   <pic:spPr>
                     <a:xfrm>
                       <a:off x="0" y="0"/>
-                      <a:ext cx="6360291" cy="1731145"/>
+                      <a:ext cx="6171969" cy="1679887"/>
                     </a:xfrm>
                     <a:prstGeom prst="rect">
                       <a:avLst/>
@@ -4809,7 +4809,7 @@
           <w:noProof/>
         </w:rPr>
         <w:drawing>
-          <wp:inline distT="0" distB="0" distL="0" distR="0" wp14:anchorId="7B124D58" wp14:editId="3ABB2D70">
+          <wp:inline distT="0" distB="0" distL="0" distR="0" wp14:anchorId="7B124D58" wp14:editId="21A055C4">
             <wp:extent cx="6119495" cy="1665605"/>
             <wp:effectExtent l="0" t="0" r="1905" b="0"/>
             <wp:docPr id="1236224558" name="Рисунок 17"/>
@@ -4898,6 +4898,7 @@
       <w:pPr>
         <w:pStyle w:val="a5"/>
       </w:pPr>
+      <w:bookmarkStart w:id="1" w:name="_Hlk154519606"/>
       <w:r>
         <w:t xml:space="preserve">Після успішного відправлення змін на віддалений репозиторій </w:t>
       </w:r>
@@ -4916,6 +4917,7 @@
         <w:t>. Результат на рисунку 20.</w:t>
       </w:r>
     </w:p>
+    <w:bookmarkEnd w:id="1"/>
     <w:p>
       <w:pPr>
         <w:pStyle w:val="a5"/>
@@ -4930,7 +4932,7 @@
           <w:noProof/>
         </w:rPr>
         <w:drawing>
-          <wp:inline distT="0" distB="0" distL="0" distR="0" wp14:anchorId="5F9B04DF" wp14:editId="5A8851E9">
+          <wp:inline distT="0" distB="0" distL="0" distR="0" wp14:anchorId="5F9B04DF" wp14:editId="41E4F180">
             <wp:extent cx="6119495" cy="1504315"/>
             <wp:effectExtent l="0" t="0" r="1905" b="0"/>
             <wp:docPr id="1469647948" name="Рисунок 18"/>
@@ -5012,6 +5014,7 @@
       <w:pPr>
         <w:pStyle w:val="a5"/>
       </w:pPr>
+      <w:bookmarkStart w:id="2" w:name="_Hlk154519623"/>
       <w:r>
         <w:lastRenderedPageBreak/>
         <w:t xml:space="preserve">Оформлення файлу </w:t>
@@ -5051,6 +5054,7 @@
         <w:t xml:space="preserve"> у Додатку А</w:t>
       </w:r>
     </w:p>
+    <w:bookmarkEnd w:id="2"/>
     <w:p>
       <w:pPr>
         <w:spacing w:after="160" w:line="259" w:lineRule="auto"/>

</xml_diff>

<commit_message>
Backup folder - 2023-12-27 11:57:56
</commit_message>
<xml_diff>
--- a/ООП/Practice_1/Practice_1_Zaychenko_report.docx
+++ b/ООП/Practice_1/Practice_1_Zaychenko_report.docx
@@ -318,33 +318,8 @@
           <w:u w:val="single"/>
           <w:lang w:val="uk-UA"/>
         </w:rPr>
-        <w:t xml:space="preserve">Використання </w:t>
-      </w:r>
-      <w:proofErr w:type="spellStart"/>
-      <w:r>
-        <w:rPr>
-          <w:u w:val="single"/>
-          <w:lang w:val="uk-UA"/>
-        </w:rPr>
-        <w:t>Git</w:t>
-      </w:r>
-      <w:proofErr w:type="spellEnd"/>
-      <w:r>
-        <w:rPr>
-          <w:u w:val="single"/>
-          <w:lang w:val="uk-UA"/>
-        </w:rPr>
-        <w:t xml:space="preserve"> і </w:t>
-      </w:r>
-      <w:proofErr w:type="spellStart"/>
-      <w:r>
-        <w:rPr>
-          <w:u w:val="single"/>
-          <w:lang w:val="uk-UA"/>
-        </w:rPr>
-        <w:t>GitHub</w:t>
-      </w:r>
-      <w:proofErr w:type="spellEnd"/>
+        <w:t>Використання Git і GitHub</w:t>
+      </w:r>
       <w:r>
         <w:rPr>
           <w:u w:val="single"/>
@@ -652,23 +627,7 @@
           <w:u w:val="single"/>
           <w:lang w:val="uk-UA"/>
         </w:rPr>
-        <w:t xml:space="preserve">доц. </w:t>
-      </w:r>
-      <w:proofErr w:type="spellStart"/>
-      <w:r>
-        <w:rPr>
-          <w:u w:val="single"/>
-          <w:lang w:val="uk-UA"/>
-        </w:rPr>
-        <w:t>Вдовітченко</w:t>
-      </w:r>
-      <w:proofErr w:type="spellEnd"/>
-      <w:r>
-        <w:rPr>
-          <w:u w:val="single"/>
-          <w:lang w:val="uk-UA"/>
-        </w:rPr>
-        <w:t xml:space="preserve"> О.В.</w:t>
+        <w:t>доц. Вдовітченко О.В.</w:t>
       </w:r>
       <w:r>
         <w:rPr>
@@ -896,11 +855,9 @@
       <w:pPr>
         <w:pStyle w:val="a7"/>
       </w:pPr>
-      <w:proofErr w:type="spellStart"/>
       <w:r>
         <w:t>Git</w:t>
       </w:r>
-      <w:proofErr w:type="spellEnd"/>
     </w:p>
     <w:p>
       <w:pPr>
@@ -915,15 +872,7 @@
         <w:ind w:left="0" w:firstLine="567"/>
       </w:pPr>
       <w:r>
-        <w:t xml:space="preserve">Установити систему контролю версій </w:t>
-      </w:r>
-      <w:proofErr w:type="spellStart"/>
-      <w:r>
-        <w:t>Git</w:t>
-      </w:r>
-      <w:proofErr w:type="spellEnd"/>
-      <w:r>
-        <w:t xml:space="preserve"> (якщо не встановлена!).</w:t>
+        <w:t>Установити систему контролю версій Git (якщо не встановлена!).</w:t>
       </w:r>
     </w:p>
     <w:p>
@@ -939,15 +888,7 @@
         <w:ind w:left="0" w:firstLine="567"/>
       </w:pPr>
       <w:r>
-        <w:t xml:space="preserve">Створити локальний репозиторій під контролем </w:t>
-      </w:r>
-      <w:proofErr w:type="spellStart"/>
-      <w:r>
-        <w:t>Git</w:t>
-      </w:r>
-      <w:proofErr w:type="spellEnd"/>
-      <w:r>
-        <w:t>.</w:t>
+        <w:t>Створити локальний репозиторій під контролем Git.</w:t>
       </w:r>
     </w:p>
     <w:p>
@@ -963,23 +904,7 @@
         <w:ind w:left="0" w:firstLine="567"/>
       </w:pPr>
       <w:r>
-        <w:t xml:space="preserve">Продемонструвати створення не менше трьох комітів у гілці </w:t>
-      </w:r>
-      <w:proofErr w:type="spellStart"/>
-      <w:r>
-        <w:t>master</w:t>
-      </w:r>
-      <w:proofErr w:type="spellEnd"/>
-      <w:r>
-        <w:t xml:space="preserve"> (</w:t>
-      </w:r>
-      <w:proofErr w:type="spellStart"/>
-      <w:r>
-        <w:t>main</w:t>
-      </w:r>
-      <w:proofErr w:type="spellEnd"/>
-      <w:r>
-        <w:t>).</w:t>
+        <w:t>Продемонструвати створення не менше трьох комітів у гілці master (main).</w:t>
       </w:r>
     </w:p>
     <w:p>
@@ -1011,15 +936,7 @@
         <w:ind w:left="0" w:firstLine="567"/>
       </w:pPr>
       <w:r>
-        <w:t xml:space="preserve">Переключитися між </w:t>
-      </w:r>
-      <w:proofErr w:type="spellStart"/>
-      <w:r>
-        <w:t>комітами</w:t>
-      </w:r>
-      <w:proofErr w:type="spellEnd"/>
-      <w:r>
-        <w:t>.</w:t>
+        <w:t>Переключитися між комітами.</w:t>
       </w:r>
     </w:p>
     <w:p>
@@ -1035,15 +952,7 @@
         <w:ind w:left="0" w:firstLine="567"/>
       </w:pPr>
       <w:r>
-        <w:t xml:space="preserve">Створити додаткову гілку з не менше ніж двома </w:t>
-      </w:r>
-      <w:proofErr w:type="spellStart"/>
-      <w:r>
-        <w:t>комітами</w:t>
-      </w:r>
-      <w:proofErr w:type="spellEnd"/>
-      <w:r>
-        <w:t>.</w:t>
+        <w:t>Створити додаткову гілку з не менше ніж двома комітами.</w:t>
       </w:r>
     </w:p>
     <w:p>
@@ -1071,11 +980,9 @@
       <w:pPr>
         <w:pStyle w:val="a7"/>
       </w:pPr>
-      <w:proofErr w:type="spellStart"/>
       <w:r>
         <w:t>GitHub</w:t>
       </w:r>
-      <w:proofErr w:type="spellEnd"/>
     </w:p>
     <w:p>
       <w:pPr>
@@ -1090,15 +997,7 @@
         <w:ind w:left="0" w:firstLine="567"/>
       </w:pPr>
       <w:r>
-        <w:t xml:space="preserve">Створити обліковий запис для </w:t>
-      </w:r>
-      <w:proofErr w:type="spellStart"/>
-      <w:r>
-        <w:t>GitHub</w:t>
-      </w:r>
-      <w:proofErr w:type="spellEnd"/>
-      <w:r>
-        <w:t xml:space="preserve"> (якщо він відсутній!).</w:t>
+        <w:t>Створити обліковий запис для GitHub (якщо він відсутній!).</w:t>
       </w:r>
     </w:p>
     <w:p>
@@ -1190,19 +1089,9 @@
       <w:pPr>
         <w:pStyle w:val="a7"/>
       </w:pPr>
-      <w:proofErr w:type="spellStart"/>
-      <w:r>
-        <w:t>Visual</w:t>
-      </w:r>
-      <w:proofErr w:type="spellEnd"/>
-      <w:r>
-        <w:t xml:space="preserve"> </w:t>
-      </w:r>
-      <w:proofErr w:type="spellStart"/>
-      <w:r>
-        <w:t>Studio</w:t>
-      </w:r>
-      <w:proofErr w:type="spellEnd"/>
+      <w:r>
+        <w:t>Visual Studio</w:t>
+      </w:r>
     </w:p>
     <w:p>
       <w:pPr>
@@ -1317,11 +1206,9 @@
       <w:pPr>
         <w:pStyle w:val="a7"/>
       </w:pPr>
-      <w:proofErr w:type="spellStart"/>
       <w:r>
         <w:t>Git</w:t>
       </w:r>
-      <w:proofErr w:type="spellEnd"/>
     </w:p>
     <w:p>
       <w:pPr>
@@ -1362,14 +1249,12 @@
         </w:rPr>
         <w:t xml:space="preserve"> ("</w:t>
       </w:r>
-      <w:proofErr w:type="spellStart"/>
       <w:r>
         <w:rPr>
           <w:lang w:val="en-US"/>
         </w:rPr>
         <w:t>thumbdrive</w:t>
       </w:r>
-      <w:proofErr w:type="spellEnd"/>
       <w:r>
         <w:rPr>
           <w:lang w:val="ru-RU"/>
@@ -1413,7 +1298,6 @@
       <w:r>
         <w:t>Для с</w:t>
       </w:r>
-      <w:proofErr w:type="spellStart"/>
       <w:r>
         <w:rPr>
           <w:lang w:val="ru-RU"/>
@@ -1426,7 +1310,6 @@
         </w:rPr>
         <w:t>ення</w:t>
       </w:r>
-      <w:proofErr w:type="spellEnd"/>
       <w:r>
         <w:rPr>
           <w:lang w:val="ru-RU"/>
@@ -1451,7 +1334,6 @@
         </w:rPr>
         <w:t xml:space="preserve"> </w:t>
       </w:r>
-      <w:proofErr w:type="spellStart"/>
       <w:r>
         <w:rPr>
           <w:lang w:val="ru-RU"/>
@@ -1464,21 +1346,18 @@
         </w:rPr>
         <w:t>ю</w:t>
       </w:r>
-      <w:proofErr w:type="spellEnd"/>
       <w:r>
         <w:rPr>
           <w:lang w:val="ru-RU"/>
         </w:rPr>
         <w:t xml:space="preserve"> </w:t>
       </w:r>
-      <w:proofErr w:type="spellStart"/>
       <w:r>
         <w:rPr>
           <w:lang w:val="ru-RU"/>
         </w:rPr>
         <w:t>під</w:t>
       </w:r>
-      <w:proofErr w:type="spellEnd"/>
       <w:r>
         <w:rPr>
           <w:lang w:val="ru-RU"/>
@@ -1509,42 +1388,36 @@
         </w:rPr>
         <w:t xml:space="preserve"> </w:t>
       </w:r>
-      <w:proofErr w:type="spellStart"/>
       <w:r>
         <w:rPr>
           <w:lang w:val="ru-RU"/>
         </w:rPr>
         <w:t>необіхідно</w:t>
       </w:r>
-      <w:proofErr w:type="spellEnd"/>
       <w:r>
         <w:rPr>
           <w:lang w:val="ru-RU"/>
         </w:rPr>
         <w:t xml:space="preserve"> </w:t>
       </w:r>
-      <w:proofErr w:type="spellStart"/>
       <w:r>
         <w:rPr>
           <w:lang w:val="ru-RU"/>
         </w:rPr>
         <w:t>відкрити</w:t>
       </w:r>
-      <w:proofErr w:type="spellEnd"/>
       <w:r>
         <w:rPr>
           <w:lang w:val="ru-RU"/>
         </w:rPr>
         <w:t xml:space="preserve"> </w:t>
       </w:r>
-      <w:proofErr w:type="spellStart"/>
       <w:r>
         <w:rPr>
           <w:lang w:val="ru-RU"/>
         </w:rPr>
         <w:t>гіт</w:t>
       </w:r>
-      <w:proofErr w:type="spellEnd"/>
       <w:r>
         <w:rPr>
           <w:lang w:val="ru-RU"/>
@@ -1563,14 +1436,12 @@
         </w:rPr>
         <w:t xml:space="preserve"> </w:t>
       </w:r>
-      <w:proofErr w:type="spellStart"/>
       <w:r>
         <w:rPr>
           <w:lang w:val="ru-RU"/>
         </w:rPr>
         <w:t>директорії</w:t>
       </w:r>
-      <w:proofErr w:type="spellEnd"/>
       <w:r>
         <w:rPr>
           <w:lang w:val="ru-RU"/>
@@ -1589,70 +1460,60 @@
         </w:rPr>
         <w:t xml:space="preserve"> </w:t>
       </w:r>
-      <w:proofErr w:type="spellStart"/>
       <w:r>
         <w:rPr>
           <w:lang w:val="ru-RU"/>
         </w:rPr>
         <w:t>необхідна</w:t>
       </w:r>
-      <w:proofErr w:type="spellEnd"/>
       <w:r>
         <w:rPr>
           <w:lang w:val="ru-RU"/>
         </w:rPr>
         <w:t xml:space="preserve"> </w:t>
       </w:r>
-      <w:proofErr w:type="spellStart"/>
       <w:r>
         <w:rPr>
           <w:lang w:val="ru-RU"/>
         </w:rPr>
         <w:t>ініціалізація</w:t>
       </w:r>
-      <w:proofErr w:type="spellEnd"/>
       <w:r>
         <w:rPr>
           <w:lang w:val="ru-RU"/>
         </w:rPr>
         <w:t xml:space="preserve"> </w:t>
       </w:r>
-      <w:proofErr w:type="spellStart"/>
       <w:r>
         <w:rPr>
           <w:lang w:val="ru-RU"/>
         </w:rPr>
         <w:t>гіту</w:t>
       </w:r>
-      <w:proofErr w:type="spellEnd"/>
       <w:r>
         <w:rPr>
           <w:lang w:val="ru-RU"/>
         </w:rPr>
         <w:t xml:space="preserve">, </w:t>
       </w:r>
-      <w:proofErr w:type="spellStart"/>
       <w:r>
         <w:rPr>
           <w:lang w:val="ru-RU"/>
         </w:rPr>
         <w:t>або</w:t>
       </w:r>
-      <w:proofErr w:type="spellEnd"/>
       <w:r>
         <w:rPr>
           <w:lang w:val="ru-RU"/>
         </w:rPr>
         <w:t xml:space="preserve"> </w:t>
       </w:r>
-      <w:proofErr w:type="spellStart"/>
       <w:r>
         <w:rPr>
           <w:lang w:val="ru-RU"/>
         </w:rPr>
         <w:t>використати</w:t>
       </w:r>
-      <w:proofErr w:type="spellEnd"/>
       <w:r>
         <w:rPr>
           <w:lang w:val="ru-RU"/>
@@ -1694,31 +1555,13 @@
       <w:r>
         <w:t xml:space="preserve">і шляхом необхідної папки та ввести команду </w:t>
       </w:r>
-      <w:proofErr w:type="spellStart"/>
       <w:r>
         <w:rPr>
           <w:b/>
           <w:bCs/>
         </w:rPr>
-        <w:t>git</w:t>
-      </w:r>
-      <w:proofErr w:type="spellEnd"/>
-      <w:r>
-        <w:rPr>
-          <w:b/>
-          <w:bCs/>
-        </w:rPr>
-        <w:t xml:space="preserve"> </w:t>
-      </w:r>
-      <w:proofErr w:type="spellStart"/>
-      <w:r>
-        <w:rPr>
-          <w:b/>
-          <w:bCs/>
-        </w:rPr>
-        <w:t>init</w:t>
-      </w:r>
-      <w:proofErr w:type="spellEnd"/>
+        <w:t>git init</w:t>
+      </w:r>
       <w:r>
         <w:rPr>
           <w:b/>
@@ -1843,94 +1686,31 @@
       <w:r>
         <w:t xml:space="preserve">комітів у гілці </w:t>
       </w:r>
-      <w:proofErr w:type="spellStart"/>
-      <w:r>
-        <w:t>master</w:t>
-      </w:r>
-      <w:proofErr w:type="spellEnd"/>
-      <w:r>
-        <w:t xml:space="preserve"> (</w:t>
-      </w:r>
-      <w:proofErr w:type="spellStart"/>
-      <w:r>
-        <w:t>main</w:t>
-      </w:r>
-      <w:proofErr w:type="spellEnd"/>
-      <w:r>
-        <w:t>)</w:t>
+      <w:r>
+        <w:t>master (main)</w:t>
       </w:r>
       <w:r>
         <w:t xml:space="preserve"> необхідно використати команду </w:t>
       </w:r>
-      <w:proofErr w:type="spellStart"/>
       <w:r>
         <w:rPr>
           <w:b/>
           <w:bCs/>
         </w:rPr>
-        <w:t>git</w:t>
-      </w:r>
-      <w:proofErr w:type="spellEnd"/>
+        <w:t>git add .</w:t>
+      </w:r>
+      <w:r>
+        <w:t xml:space="preserve"> для додавання всіх змін до індексу.</w:t>
+      </w:r>
+      <w:r>
+        <w:t xml:space="preserve"> Потім команда </w:t>
+      </w:r>
       <w:r>
         <w:rPr>
           <w:b/>
           <w:bCs/>
         </w:rPr>
-        <w:t xml:space="preserve"> add .</w:t>
-      </w:r>
-      <w:r>
-        <w:t xml:space="preserve"> для додавання всіх змін до індексу.</w:t>
-      </w:r>
-      <w:r>
-        <w:t xml:space="preserve"> Потім команда </w:t>
-      </w:r>
-      <w:proofErr w:type="spellStart"/>
-      <w:r>
-        <w:rPr>
-          <w:b/>
-          <w:bCs/>
-        </w:rPr>
-        <w:t>git</w:t>
-      </w:r>
-      <w:proofErr w:type="spellEnd"/>
-      <w:r>
-        <w:rPr>
-          <w:b/>
-          <w:bCs/>
-        </w:rPr>
-        <w:t xml:space="preserve"> </w:t>
-      </w:r>
-      <w:proofErr w:type="spellStart"/>
-      <w:r>
-        <w:rPr>
-          <w:b/>
-          <w:bCs/>
-        </w:rPr>
-        <w:t>commit</w:t>
-      </w:r>
-      <w:proofErr w:type="spellEnd"/>
-      <w:r>
-        <w:rPr>
-          <w:b/>
-          <w:bCs/>
-        </w:rPr>
-        <w:t xml:space="preserve"> -m "коментар до </w:t>
-      </w:r>
-      <w:proofErr w:type="spellStart"/>
-      <w:r>
-        <w:rPr>
-          <w:b/>
-          <w:bCs/>
-        </w:rPr>
-        <w:t>коміту</w:t>
-      </w:r>
-      <w:proofErr w:type="spellEnd"/>
-      <w:r>
-        <w:rPr>
-          <w:b/>
-          <w:bCs/>
-        </w:rPr>
-        <w:t>"</w:t>
+        <w:t>git commit -m "коментар до коміту"</w:t>
       </w:r>
       <w:r>
         <w:t xml:space="preserve"> для фіксації змін. Приклад на рисунку 2.</w:t>
@@ -2037,15 +1817,7 @@
         <w:t>-го</w:t>
       </w:r>
       <w:r>
-        <w:t xml:space="preserve"> </w:t>
-      </w:r>
-      <w:proofErr w:type="spellStart"/>
-      <w:r>
-        <w:t>коміту</w:t>
-      </w:r>
-      <w:proofErr w:type="spellEnd"/>
-      <w:r>
-        <w:t xml:space="preserve"> з наявністю 3</w:t>
+        <w:t xml:space="preserve"> коміту з наявністю 3</w:t>
       </w:r>
       <w:r>
         <w:t xml:space="preserve">-х </w:t>
@@ -2077,31 +1849,13 @@
       <w:r>
         <w:t xml:space="preserve"> команду </w:t>
       </w:r>
-      <w:proofErr w:type="spellStart"/>
       <w:r>
         <w:rPr>
           <w:b/>
           <w:bCs/>
         </w:rPr>
-        <w:t>git</w:t>
-      </w:r>
-      <w:proofErr w:type="spellEnd"/>
-      <w:r>
-        <w:rPr>
-          <w:b/>
-          <w:bCs/>
-        </w:rPr>
-        <w:t xml:space="preserve"> </w:t>
-      </w:r>
-      <w:proofErr w:type="spellStart"/>
-      <w:r>
-        <w:rPr>
-          <w:b/>
-          <w:bCs/>
-        </w:rPr>
-        <w:t>log</w:t>
-      </w:r>
-      <w:proofErr w:type="spellEnd"/>
+        <w:t>git log</w:t>
+      </w:r>
       <w:r>
         <w:t>.</w:t>
       </w:r>
@@ -2219,15 +1973,7 @@
         <w:pStyle w:val="a5"/>
       </w:pPr>
       <w:r>
-        <w:t xml:space="preserve">Щоб переключитися між </w:t>
-      </w:r>
-      <w:proofErr w:type="spellStart"/>
-      <w:r>
-        <w:t>комітами</w:t>
-      </w:r>
-      <w:proofErr w:type="spellEnd"/>
-      <w:r>
-        <w:t>, скористай</w:t>
+        <w:t>Щоб переключитися між комітами, скористай</w:t>
       </w:r>
       <w:r>
         <w:t>мо</w:t>
@@ -2235,41 +1981,15 @@
       <w:r>
         <w:t xml:space="preserve">ся командою </w:t>
       </w:r>
-      <w:proofErr w:type="spellStart"/>
       <w:r>
         <w:rPr>
           <w:b/>
           <w:bCs/>
         </w:rPr>
-        <w:t>git</w:t>
-      </w:r>
-      <w:proofErr w:type="spellEnd"/>
-      <w:r>
-        <w:rPr>
-          <w:b/>
-          <w:bCs/>
-        </w:rPr>
-        <w:t xml:space="preserve"> </w:t>
-      </w:r>
-      <w:proofErr w:type="spellStart"/>
-      <w:r>
-        <w:rPr>
-          <w:b/>
-          <w:bCs/>
-        </w:rPr>
-        <w:t>checkout</w:t>
-      </w:r>
-      <w:proofErr w:type="spellEnd"/>
-      <w:r>
-        <w:t xml:space="preserve">, а також додати хеш </w:t>
-      </w:r>
-      <w:proofErr w:type="spellStart"/>
-      <w:r>
-        <w:t>коміту</w:t>
-      </w:r>
-      <w:proofErr w:type="spellEnd"/>
-      <w:r>
-        <w:t>.</w:t>
+        <w:t>git checkout</w:t>
+      </w:r>
+      <w:r>
+        <w:t>, а також додати хеш коміту.</w:t>
       </w:r>
       <w:r>
         <w:t xml:space="preserve"> Результат зображено на рисунку 4.</w:t>
@@ -2363,23 +2083,10 @@
         <w:t xml:space="preserve">Переключення </w:t>
       </w:r>
       <w:r>
-        <w:t xml:space="preserve">на </w:t>
-      </w:r>
-      <w:proofErr w:type="spellStart"/>
-      <w:r>
-        <w:t>коміт</w:t>
-      </w:r>
-      <w:proofErr w:type="spellEnd"/>
-      <w:r>
-        <w:t xml:space="preserve"> з </w:t>
-      </w:r>
-      <w:proofErr w:type="spellStart"/>
-      <w:r>
-        <w:t>хешом</w:t>
-      </w:r>
-      <w:proofErr w:type="spellEnd"/>
-      <w:r>
-        <w:t xml:space="preserve"> </w:t>
+        <w:t xml:space="preserve">на коміт з </w:t>
+      </w:r>
+      <w:r>
+        <w:t xml:space="preserve">хешом </w:t>
       </w:r>
       <w:r>
         <w:t>51485ce</w:t>
@@ -2400,100 +2107,38 @@
       <w:r>
         <w:t xml:space="preserve">Для створення нової гілки в локальному репозиторії використовують команду </w:t>
       </w:r>
-      <w:proofErr w:type="spellStart"/>
       <w:r>
         <w:rPr>
           <w:b/>
           <w:bCs/>
         </w:rPr>
-        <w:t>git</w:t>
-      </w:r>
-      <w:proofErr w:type="spellEnd"/>
+        <w:t>git branch</w:t>
+      </w:r>
+      <w:r>
+        <w:t xml:space="preserve"> для створення нової гілки та </w:t>
+      </w:r>
       <w:r>
         <w:rPr>
           <w:b/>
           <w:bCs/>
         </w:rPr>
-        <w:t xml:space="preserve"> </w:t>
-      </w:r>
-      <w:proofErr w:type="spellStart"/>
+        <w:t>git checkout</w:t>
+      </w:r>
+      <w:r>
+        <w:t xml:space="preserve"> або </w:t>
+      </w:r>
       <w:r>
         <w:rPr>
           <w:b/>
           <w:bCs/>
         </w:rPr>
-        <w:t>branch</w:t>
-      </w:r>
-      <w:proofErr w:type="spellEnd"/>
-      <w:r>
-        <w:t xml:space="preserve"> для створення нової гілки та </w:t>
-      </w:r>
-      <w:proofErr w:type="spellStart"/>
-      <w:r>
-        <w:rPr>
-          <w:b/>
-          <w:bCs/>
-        </w:rPr>
-        <w:t>git</w:t>
-      </w:r>
-      <w:proofErr w:type="spellEnd"/>
-      <w:r>
-        <w:rPr>
-          <w:b/>
-          <w:bCs/>
-        </w:rPr>
-        <w:t xml:space="preserve"> </w:t>
-      </w:r>
-      <w:proofErr w:type="spellStart"/>
-      <w:r>
-        <w:rPr>
-          <w:b/>
-          <w:bCs/>
-        </w:rPr>
-        <w:t>checkout</w:t>
-      </w:r>
-      <w:proofErr w:type="spellEnd"/>
-      <w:r>
-        <w:t xml:space="preserve"> або </w:t>
-      </w:r>
-      <w:proofErr w:type="spellStart"/>
-      <w:r>
-        <w:rPr>
-          <w:b/>
-          <w:bCs/>
-        </w:rPr>
-        <w:t>git</w:t>
-      </w:r>
-      <w:proofErr w:type="spellEnd"/>
-      <w:r>
-        <w:rPr>
-          <w:b/>
-          <w:bCs/>
-        </w:rPr>
-        <w:t xml:space="preserve"> </w:t>
-      </w:r>
-      <w:proofErr w:type="spellStart"/>
-      <w:r>
-        <w:rPr>
-          <w:b/>
-          <w:bCs/>
-        </w:rPr>
-        <w:t>switch</w:t>
-      </w:r>
-      <w:proofErr w:type="spellEnd"/>
+        <w:t>git switch</w:t>
+      </w:r>
       <w:r>
         <w:t xml:space="preserve"> для переключення на нову гілку</w:t>
       </w:r>
       <w:r>
-        <w:t xml:space="preserve">. Результат створення нової гілки з </w:t>
-      </w:r>
-      <w:proofErr w:type="spellStart"/>
-      <w:r>
-        <w:t>комітами</w:t>
-      </w:r>
-      <w:proofErr w:type="spellEnd"/>
-      <w:r>
-        <w:t xml:space="preserve"> на рисунках 5 та 6</w:t>
+        <w:t>. Результат створення нової гілки з комітами на рисунках 5 та 6</w:t>
       </w:r>
       <w:r>
         <w:t>.</w:t>
@@ -2718,37 +2363,12 @@
       <w:r>
         <w:t xml:space="preserve"> </w:t>
       </w:r>
-      <w:proofErr w:type="spellStart"/>
       <w:r>
         <w:rPr>
           <w:b/>
           <w:bCs/>
         </w:rPr>
-        <w:t>git</w:t>
-      </w:r>
-      <w:proofErr w:type="spellEnd"/>
-      <w:r>
-        <w:rPr>
-          <w:b/>
-          <w:bCs/>
-        </w:rPr>
-        <w:t xml:space="preserve"> </w:t>
-      </w:r>
-      <w:proofErr w:type="spellStart"/>
-      <w:r>
-        <w:rPr>
-          <w:b/>
-          <w:bCs/>
-        </w:rPr>
-        <w:t>checkout</w:t>
-      </w:r>
-      <w:proofErr w:type="spellEnd"/>
-      <w:r>
-        <w:rPr>
-          <w:b/>
-          <w:bCs/>
-        </w:rPr>
-        <w:t xml:space="preserve"> </w:t>
+        <w:t xml:space="preserve">git checkout </w:t>
       </w:r>
       <w:r>
         <w:rPr>
@@ -2786,37 +2406,12 @@
       <w:r>
         <w:t xml:space="preserve"> </w:t>
       </w:r>
-      <w:proofErr w:type="spellStart"/>
       <w:r>
         <w:rPr>
           <w:b/>
           <w:bCs/>
         </w:rPr>
-        <w:t>git</w:t>
-      </w:r>
-      <w:proofErr w:type="spellEnd"/>
-      <w:r>
-        <w:rPr>
-          <w:b/>
-          <w:bCs/>
-        </w:rPr>
-        <w:t xml:space="preserve"> </w:t>
-      </w:r>
-      <w:proofErr w:type="spellStart"/>
-      <w:r>
-        <w:rPr>
-          <w:b/>
-          <w:bCs/>
-        </w:rPr>
-        <w:t>merge</w:t>
-      </w:r>
-      <w:proofErr w:type="spellEnd"/>
-      <w:r>
-        <w:rPr>
-          <w:b/>
-          <w:bCs/>
-        </w:rPr>
-        <w:t xml:space="preserve"> 6th_exercise</w:t>
+        <w:t>git merge 6th_exercise</w:t>
       </w:r>
       <w:r>
         <w:t>.</w:t>
@@ -2971,84 +2566,34 @@
       <w:r>
         <w:t xml:space="preserve"> командою </w:t>
       </w:r>
-      <w:proofErr w:type="spellStart"/>
       <w:r>
         <w:rPr>
           <w:b/>
           <w:bCs/>
         </w:rPr>
-        <w:t>git</w:t>
-      </w:r>
-      <w:proofErr w:type="spellEnd"/>
+        <w:t>git branch -d 6th_exercise</w:t>
+      </w:r>
+      <w:r>
+        <w:t xml:space="preserve">. Якщо гілка містить невикористані зміни, </w:t>
+      </w:r>
+      <w:r>
+        <w:t xml:space="preserve">можна </w:t>
+      </w:r>
+      <w:r>
+        <w:t>використа</w:t>
+      </w:r>
+      <w:r>
+        <w:t>ти параметр</w:t>
+      </w:r>
+      <w:r>
+        <w:t xml:space="preserve"> -D замість -d: </w:t>
+      </w:r>
       <w:r>
         <w:rPr>
           <w:b/>
           <w:bCs/>
         </w:rPr>
-        <w:t xml:space="preserve"> </w:t>
-      </w:r>
-      <w:proofErr w:type="spellStart"/>
-      <w:r>
-        <w:rPr>
-          <w:b/>
-          <w:bCs/>
-        </w:rPr>
-        <w:t>branch</w:t>
-      </w:r>
-      <w:proofErr w:type="spellEnd"/>
-      <w:r>
-        <w:rPr>
-          <w:b/>
-          <w:bCs/>
-        </w:rPr>
-        <w:t xml:space="preserve"> -d 6th_exercise</w:t>
-      </w:r>
-      <w:r>
-        <w:t xml:space="preserve">. Якщо гілка містить невикористані зміни, </w:t>
-      </w:r>
-      <w:r>
-        <w:t xml:space="preserve">можна </w:t>
-      </w:r>
-      <w:r>
-        <w:t>використа</w:t>
-      </w:r>
-      <w:r>
-        <w:t>ти параметр</w:t>
-      </w:r>
-      <w:r>
-        <w:t xml:space="preserve"> -D замість -d: </w:t>
-      </w:r>
-      <w:proofErr w:type="spellStart"/>
-      <w:r>
-        <w:rPr>
-          <w:b/>
-          <w:bCs/>
-        </w:rPr>
-        <w:t>git</w:t>
-      </w:r>
-      <w:proofErr w:type="spellEnd"/>
-      <w:r>
-        <w:rPr>
-          <w:b/>
-          <w:bCs/>
-        </w:rPr>
-        <w:t xml:space="preserve"> </w:t>
-      </w:r>
-      <w:proofErr w:type="spellStart"/>
-      <w:r>
-        <w:rPr>
-          <w:b/>
-          <w:bCs/>
-        </w:rPr>
-        <w:t>branch</w:t>
-      </w:r>
-      <w:proofErr w:type="spellEnd"/>
-      <w:r>
-        <w:rPr>
-          <w:b/>
-          <w:bCs/>
-        </w:rPr>
-        <w:t xml:space="preserve"> -D </w:t>
+        <w:t xml:space="preserve">git branch -D </w:t>
       </w:r>
       <w:r>
         <w:rPr>
@@ -3184,11 +2729,9 @@
       <w:pPr>
         <w:pStyle w:val="a7"/>
       </w:pPr>
-      <w:proofErr w:type="spellStart"/>
       <w:r>
         <w:t>GitHub</w:t>
       </w:r>
-      <w:proofErr w:type="spellEnd"/>
     </w:p>
     <w:p>
       <w:pPr>
@@ -3207,13 +2750,8 @@
         <w:t>на сервісі для зберігання віддалених репозиторіїв</w:t>
       </w:r>
       <w:r>
-        <w:t xml:space="preserve"> </w:t>
-      </w:r>
-      <w:proofErr w:type="spellStart"/>
-      <w:r>
-        <w:t>GitHub</w:t>
-      </w:r>
-      <w:proofErr w:type="spellEnd"/>
+        <w:t xml:space="preserve"> GitHub</w:t>
+      </w:r>
       <w:r>
         <w:t xml:space="preserve">. </w:t>
       </w:r>
@@ -3356,13 +2894,8 @@
         <w:t xml:space="preserve">Створення </w:t>
       </w:r>
       <w:r>
-        <w:t xml:space="preserve">віддаленого репозиторію на сервісі </w:t>
-      </w:r>
-      <w:proofErr w:type="spellStart"/>
-      <w:r>
-        <w:t>GitHub</w:t>
-      </w:r>
-      <w:proofErr w:type="spellEnd"/>
+        <w:t>віддаленого репозиторію на сервісі GitHub</w:t>
+      </w:r>
     </w:p>
     <w:p>
       <w:pPr>
@@ -3467,13 +3000,8 @@
         <w:t>ій</w:t>
       </w:r>
       <w:r>
-        <w:t xml:space="preserve"> на сервісі </w:t>
-      </w:r>
-      <w:proofErr w:type="spellStart"/>
-      <w:r>
-        <w:t>GitHub</w:t>
-      </w:r>
-      <w:proofErr w:type="spellEnd"/>
+        <w:t xml:space="preserve"> на сервісі GitHub</w:t>
+      </w:r>
     </w:p>
     <w:p>
       <w:pPr>
@@ -3499,15 +3027,13 @@
       <w:r>
         <w:t xml:space="preserve"> використовується команда </w:t>
       </w:r>
-      <w:proofErr w:type="spellStart"/>
       <w:r>
         <w:rPr>
           <w:b/>
           <w:bCs/>
         </w:rPr>
-        <w:t>git</w:t>
-      </w:r>
-      <w:proofErr w:type="spellEnd"/>
+        <w:t>git remote add origin</w:t>
+      </w:r>
       <w:r>
         <w:rPr>
           <w:b/>
@@ -3515,62 +3041,13 @@
         </w:rPr>
         <w:t xml:space="preserve"> </w:t>
       </w:r>
-      <w:proofErr w:type="spellStart"/>
       <w:r>
         <w:rPr>
           <w:b/>
           <w:bCs/>
         </w:rPr>
-        <w:t>remote</w:t>
-      </w:r>
-      <w:proofErr w:type="spellEnd"/>
-      <w:r>
-        <w:rPr>
-          <w:b/>
-          <w:bCs/>
-        </w:rPr>
-        <w:t xml:space="preserve"> </w:t>
-      </w:r>
-      <w:proofErr w:type="spellStart"/>
-      <w:r>
-        <w:rPr>
-          <w:b/>
-          <w:bCs/>
-        </w:rPr>
-        <w:t>add</w:t>
-      </w:r>
-      <w:proofErr w:type="spellEnd"/>
-      <w:r>
-        <w:rPr>
-          <w:b/>
-          <w:bCs/>
-        </w:rPr>
-        <w:t xml:space="preserve"> </w:t>
-      </w:r>
-      <w:proofErr w:type="spellStart"/>
-      <w:r>
-        <w:rPr>
-          <w:b/>
-          <w:bCs/>
-        </w:rPr>
-        <w:t>origin</w:t>
-      </w:r>
-      <w:proofErr w:type="spellEnd"/>
-      <w:r>
-        <w:rPr>
-          <w:b/>
-          <w:bCs/>
-        </w:rPr>
-        <w:t xml:space="preserve"> </w:t>
-      </w:r>
-      <w:r>
-        <w:rPr>
-          <w:b/>
-          <w:bCs/>
-        </w:rPr>
         <w:t>&lt;</w:t>
       </w:r>
-      <w:proofErr w:type="spellStart"/>
       <w:r>
         <w:rPr>
           <w:b/>
@@ -3587,7 +3064,6 @@
         </w:rPr>
         <w:t>Repo</w:t>
       </w:r>
-      <w:proofErr w:type="spellEnd"/>
       <w:r>
         <w:rPr>
           <w:b/>
@@ -3725,53 +3201,12 @@
       <w:r>
         <w:t xml:space="preserve"> необхідно виконати команду </w:t>
       </w:r>
-      <w:proofErr w:type="spellStart"/>
       <w:r>
         <w:rPr>
           <w:b/>
           <w:bCs/>
         </w:rPr>
-        <w:t>git</w:t>
-      </w:r>
-      <w:proofErr w:type="spellEnd"/>
-      <w:r>
-        <w:rPr>
-          <w:b/>
-          <w:bCs/>
-        </w:rPr>
-        <w:t xml:space="preserve"> </w:t>
-      </w:r>
-      <w:proofErr w:type="spellStart"/>
-      <w:r>
-        <w:rPr>
-          <w:b/>
-          <w:bCs/>
-        </w:rPr>
-        <w:t>push</w:t>
-      </w:r>
-      <w:proofErr w:type="spellEnd"/>
-      <w:r>
-        <w:rPr>
-          <w:b/>
-          <w:bCs/>
-        </w:rPr>
-        <w:t xml:space="preserve"> </w:t>
-      </w:r>
-      <w:proofErr w:type="spellStart"/>
-      <w:r>
-        <w:rPr>
-          <w:b/>
-          <w:bCs/>
-        </w:rPr>
-        <w:t>origin</w:t>
-      </w:r>
-      <w:proofErr w:type="spellEnd"/>
-      <w:r>
-        <w:rPr>
-          <w:b/>
-          <w:bCs/>
-        </w:rPr>
-        <w:t xml:space="preserve"> </w:t>
+        <w:t xml:space="preserve">git push origin </w:t>
       </w:r>
       <w:r>
         <w:rPr>
@@ -3779,43 +3214,7 @@
           <w:bCs/>
           <w:lang w:val="ru-RU"/>
         </w:rPr>
-        <w:t>&lt;</w:t>
-      </w:r>
-      <w:proofErr w:type="spellStart"/>
-      <w:r>
-        <w:rPr>
-          <w:b/>
-          <w:bCs/>
-          <w:lang w:val="ru-RU"/>
-        </w:rPr>
-        <w:t>назва</w:t>
-      </w:r>
-      <w:proofErr w:type="spellEnd"/>
-      <w:r>
-        <w:rPr>
-          <w:b/>
-          <w:bCs/>
-          <w:lang w:val="ru-RU"/>
-        </w:rPr>
-        <w:t xml:space="preserve"> </w:t>
-      </w:r>
-      <w:proofErr w:type="spellStart"/>
-      <w:r>
-        <w:rPr>
-          <w:b/>
-          <w:bCs/>
-          <w:lang w:val="ru-RU"/>
-        </w:rPr>
-        <w:t>гілки</w:t>
-      </w:r>
-      <w:proofErr w:type="spellEnd"/>
-      <w:r>
-        <w:rPr>
-          <w:b/>
-          <w:bCs/>
-          <w:lang w:val="ru-RU"/>
-        </w:rPr>
-        <w:t>&gt;</w:t>
+        <w:t>&lt;назва гілки&gt;</w:t>
       </w:r>
       <w:r>
         <w:rPr>
@@ -3987,7 +3386,6 @@
         </w:rPr>
         <w:t xml:space="preserve"> &lt;</w:t>
       </w:r>
-      <w:proofErr w:type="spellStart"/>
       <w:r>
         <w:rPr>
           <w:b/>
@@ -3996,7 +3394,6 @@
         </w:rPr>
         <w:t>GitRepo</w:t>
       </w:r>
-      <w:proofErr w:type="spellEnd"/>
       <w:r>
         <w:rPr>
           <w:b/>
@@ -4142,15 +3539,7 @@
         <w:t xml:space="preserve"> </w:t>
       </w:r>
       <w:r>
-        <w:t xml:space="preserve">створив файл та </w:t>
-      </w:r>
-      <w:proofErr w:type="spellStart"/>
-      <w:r>
-        <w:t>коміт</w:t>
-      </w:r>
-      <w:proofErr w:type="spellEnd"/>
-      <w:r>
-        <w:t xml:space="preserve">, щоб виконати витягування </w:t>
+        <w:t xml:space="preserve">створив файл та коміт, щоб виконати витягування </w:t>
       </w:r>
       <w:r>
         <w:t>вмісту віддаленого репозиторію</w:t>
@@ -4256,31 +3645,7 @@
         <w:pStyle w:val="a7"/>
       </w:pPr>
       <w:r>
-        <w:t xml:space="preserve">Робота з </w:t>
-      </w:r>
-      <w:proofErr w:type="spellStart"/>
-      <w:r>
-        <w:t>git</w:t>
-      </w:r>
-      <w:proofErr w:type="spellEnd"/>
-      <w:r>
-        <w:t xml:space="preserve"> у IDE </w:t>
-      </w:r>
-      <w:proofErr w:type="spellStart"/>
-      <w:r>
-        <w:t>Visual</w:t>
-      </w:r>
-      <w:proofErr w:type="spellEnd"/>
-      <w:r>
-        <w:t xml:space="preserve"> </w:t>
-      </w:r>
-      <w:proofErr w:type="spellStart"/>
-      <w:r>
-        <w:t>Studio</w:t>
-      </w:r>
-      <w:proofErr w:type="spellEnd"/>
-      <w:r>
-        <w:t xml:space="preserve"> 2023</w:t>
+        <w:t>Робота з git у IDE Visual Studio 2023</w:t>
       </w:r>
     </w:p>
     <w:p>
@@ -4300,23 +3665,7 @@
         <w:t xml:space="preserve">через інтерфейс </w:t>
       </w:r>
       <w:r>
-        <w:t xml:space="preserve">IDE </w:t>
-      </w:r>
-      <w:proofErr w:type="spellStart"/>
-      <w:r>
-        <w:t>Visual</w:t>
-      </w:r>
-      <w:proofErr w:type="spellEnd"/>
-      <w:r>
-        <w:t xml:space="preserve"> </w:t>
-      </w:r>
-      <w:proofErr w:type="spellStart"/>
-      <w:r>
-        <w:t>Studio</w:t>
-      </w:r>
-      <w:proofErr w:type="spellEnd"/>
-      <w:r>
-        <w:t xml:space="preserve"> 2023</w:t>
+        <w:t>IDE Visual Studio 2023</w:t>
       </w:r>
       <w:r>
         <w:t xml:space="preserve"> подано на рисунках 15</w:t>
@@ -4415,23 +3764,7 @@
         <w:t xml:space="preserve">Створення </w:t>
       </w:r>
       <w:r>
-        <w:t xml:space="preserve">локального репозиторію через IDE </w:t>
-      </w:r>
-      <w:proofErr w:type="spellStart"/>
-      <w:r>
-        <w:t>Visual</w:t>
-      </w:r>
-      <w:proofErr w:type="spellEnd"/>
-      <w:r>
-        <w:t xml:space="preserve"> </w:t>
-      </w:r>
-      <w:proofErr w:type="spellStart"/>
-      <w:r>
-        <w:t>Studio</w:t>
-      </w:r>
-      <w:proofErr w:type="spellEnd"/>
-      <w:r>
-        <w:t xml:space="preserve"> 2023</w:t>
+        <w:t>локального репозиторію через IDE Visual Studio 2023</w:t>
       </w:r>
     </w:p>
     <w:p>
@@ -4515,23 +3848,7 @@
         <w:t>віддаленого</w:t>
       </w:r>
       <w:r>
-        <w:t xml:space="preserve"> репозиторію через IDE </w:t>
-      </w:r>
-      <w:proofErr w:type="spellStart"/>
-      <w:r>
-        <w:t>Visual</w:t>
-      </w:r>
-      <w:proofErr w:type="spellEnd"/>
-      <w:r>
-        <w:t xml:space="preserve"> </w:t>
-      </w:r>
-      <w:proofErr w:type="spellStart"/>
-      <w:r>
-        <w:t>Studio</w:t>
-      </w:r>
-      <w:proofErr w:type="spellEnd"/>
-      <w:r>
-        <w:t xml:space="preserve"> 2023</w:t>
+        <w:t xml:space="preserve"> репозиторію через IDE Visual Studio 2023</w:t>
       </w:r>
     </w:p>
     <w:p>
@@ -4753,16 +4070,11 @@
         <w:t>ння</w:t>
       </w:r>
       <w:r>
-        <w:t xml:space="preserve"> </w:t>
-      </w:r>
-      <w:proofErr w:type="spellStart"/>
-      <w:r>
-        <w:t>створенн</w:t>
+        <w:t xml:space="preserve"> створенн</w:t>
       </w:r>
       <w:r>
         <w:t>их</w:t>
       </w:r>
-      <w:proofErr w:type="spellEnd"/>
       <w:r>
         <w:t xml:space="preserve"> комітів в репозиторії</w:t>
       </w:r>
@@ -4900,15 +4212,7 @@
       </w:pPr>
       <w:bookmarkStart w:id="1" w:name="_Hlk154519606"/>
       <w:r>
-        <w:t xml:space="preserve">Після успішного відправлення змін на віддалений репозиторій </w:t>
-      </w:r>
-      <w:proofErr w:type="spellStart"/>
-      <w:r>
-        <w:t>коміти</w:t>
-      </w:r>
-      <w:proofErr w:type="spellEnd"/>
-      <w:r>
-        <w:t xml:space="preserve"> з категорії Вихідні ма</w:t>
+        <w:t>Після успішного відправлення змін на віддалений репозиторій коміти з категорії Вихідні ма</w:t>
       </w:r>
       <w:r>
         <w:t>ють перейти до категорії Локальний журнал</w:t>
@@ -5034,15 +4338,7 @@
         <w:t>Ф</w:t>
       </w:r>
       <w:r>
-        <w:t xml:space="preserve">айл Readme.md з розміткою </w:t>
-      </w:r>
-      <w:proofErr w:type="spellStart"/>
-      <w:r>
-        <w:t>Markdown</w:t>
-      </w:r>
-      <w:proofErr w:type="spellEnd"/>
-      <w:r>
-        <w:t xml:space="preserve"> </w:t>
+        <w:t xml:space="preserve">айл Readme.md з розміткою Markdown </w:t>
       </w:r>
       <w:r>
         <w:t>наведений</w:t>
@@ -5145,7 +4441,6 @@
         </w:rPr>
         <w:t xml:space="preserve"> з розміткою </w:t>
       </w:r>
-      <w:proofErr w:type="spellStart"/>
       <w:r>
         <w:rPr>
           <w:b w:val="0"/>
@@ -5156,7 +4451,6 @@
         </w:rPr>
         <w:t>Markdown</w:t>
       </w:r>
-      <w:proofErr w:type="spellEnd"/>
     </w:p>
     <w:p>
       <w:pPr>
@@ -5195,16 +4489,1890 @@
       <w:pPr>
         <w:pStyle w:val="ac"/>
       </w:pPr>
-    </w:p>
-    <w:p>
-      <w:pPr>
-        <w:pStyle w:val="ac"/>
-      </w:pPr>
-    </w:p>
-    <w:p>
-      <w:pPr>
-        <w:pStyle w:val="ac"/>
-      </w:pPr>
+      <w:r>
+        <w:t># Лабораторна робота № 7</w:t>
+      </w:r>
+    </w:p>
+    <w:p>
+      <w:pPr>
+        <w:pStyle w:val="ac"/>
+      </w:pPr>
+      <w:r>
+        <w:t xml:space="preserve">з дисципліни Об’єктно орієнтоване програмування  </w:t>
+      </w:r>
+    </w:p>
+    <w:p>
+      <w:pPr>
+        <w:pStyle w:val="ac"/>
+      </w:pPr>
+      <w:r>
+        <w:t xml:space="preserve">на тему: Збереження та завантаження(зчитування) обʼєктів.  </w:t>
+      </w:r>
+    </w:p>
+    <w:p>
+      <w:pPr>
+        <w:pStyle w:val="ac"/>
+      </w:pPr>
+      <w:r>
+        <w:t>Serialization/ Deserialization</w:t>
+      </w:r>
+    </w:p>
+    <w:p>
+      <w:pPr>
+        <w:pStyle w:val="ac"/>
+      </w:pPr>
+    </w:p>
+    <w:p>
+      <w:pPr>
+        <w:pStyle w:val="ac"/>
+      </w:pPr>
+      <w:r>
+        <w:t>### ПОСТАНОВКА ЗАДАЧІ</w:t>
+      </w:r>
+    </w:p>
+    <w:p>
+      <w:pPr>
+        <w:pStyle w:val="ac"/>
+      </w:pPr>
+    </w:p>
+    <w:p>
+      <w:pPr>
+        <w:pStyle w:val="ac"/>
+      </w:pPr>
+      <w:r>
+        <w:t>На основі отриманого на лекції 7 теоретичного матеріалу скорегувати програму для лабораторної роботи № 6 наступним чином:</w:t>
+      </w:r>
+    </w:p>
+    <w:p>
+      <w:pPr>
+        <w:pStyle w:val="ac"/>
+      </w:pPr>
+    </w:p>
+    <w:p>
+      <w:pPr>
+        <w:pStyle w:val="ac"/>
+      </w:pPr>
+      <w:r>
+        <w:t>1.</w:t>
+      </w:r>
+      <w:r>
+        <w:tab/>
+        <w:t>В основній програмі додати методи для збереження (серіалізації) колекції List&lt;T&gt; об’єктів предметної області у файли з форматом *.csv (*.txt) та *.json, а також методи для читання (десеріалізації) колекції з відповідних файлів.</w:t>
+      </w:r>
+    </w:p>
+    <w:p>
+      <w:pPr>
+        <w:pStyle w:val="ac"/>
+      </w:pPr>
+    </w:p>
+    <w:p>
+      <w:pPr>
+        <w:pStyle w:val="ac"/>
+      </w:pPr>
+      <w:r>
+        <w:t>2.</w:t>
+      </w:r>
+      <w:r>
+        <w:tab/>
+        <w:t>Модифікувати меню таким чином (з’являються нові пункти!):</w:t>
+      </w:r>
+    </w:p>
+    <w:p>
+      <w:pPr>
+        <w:pStyle w:val="ac"/>
+      </w:pPr>
+    </w:p>
+    <w:p>
+      <w:pPr>
+        <w:pStyle w:val="ac"/>
+      </w:pPr>
+      <w:r>
+        <w:t xml:space="preserve">1 – додати об’єкт  </w:t>
+      </w:r>
+    </w:p>
+    <w:p>
+      <w:pPr>
+        <w:pStyle w:val="ac"/>
+      </w:pPr>
+      <w:r>
+        <w:t xml:space="preserve">2 – вивести на екран об’єкти  </w:t>
+      </w:r>
+    </w:p>
+    <w:p>
+      <w:pPr>
+        <w:pStyle w:val="ac"/>
+      </w:pPr>
+      <w:r>
+        <w:t xml:space="preserve">3 – знайти об’єкт  </w:t>
+      </w:r>
+    </w:p>
+    <w:p>
+      <w:pPr>
+        <w:pStyle w:val="ac"/>
+      </w:pPr>
+      <w:r>
+        <w:t xml:space="preserve">4 – видалити об’єкт  </w:t>
+      </w:r>
+    </w:p>
+    <w:p>
+      <w:pPr>
+        <w:pStyle w:val="ac"/>
+      </w:pPr>
+      <w:r>
+        <w:t xml:space="preserve">5 – демонстрація поведінки об’єктів  </w:t>
+      </w:r>
+    </w:p>
+    <w:p>
+      <w:pPr>
+        <w:pStyle w:val="ac"/>
+      </w:pPr>
+      <w:r>
+        <w:t xml:space="preserve">6 – демонстрація роботи static методів  </w:t>
+      </w:r>
+    </w:p>
+    <w:p>
+      <w:pPr>
+        <w:pStyle w:val="ac"/>
+      </w:pPr>
+      <w:r>
+        <w:t xml:space="preserve">7 – зберегти колекцію об’єктів у файлі  </w:t>
+      </w:r>
+    </w:p>
+    <w:p>
+      <w:pPr>
+        <w:pStyle w:val="ac"/>
+      </w:pPr>
+      <w:r>
+        <w:t xml:space="preserve">8 – зчитати колекцію об’єктів з файлу  </w:t>
+      </w:r>
+    </w:p>
+    <w:p>
+      <w:pPr>
+        <w:pStyle w:val="ac"/>
+      </w:pPr>
+      <w:r>
+        <w:t xml:space="preserve">9 – очистити колекцію об’єктів  </w:t>
+      </w:r>
+    </w:p>
+    <w:p>
+      <w:pPr>
+        <w:pStyle w:val="ac"/>
+      </w:pPr>
+      <w:r>
+        <w:t xml:space="preserve">0 – вийти з програми  </w:t>
+      </w:r>
+    </w:p>
+    <w:p>
+      <w:pPr>
+        <w:pStyle w:val="ac"/>
+      </w:pPr>
+    </w:p>
+    <w:p>
+      <w:pPr>
+        <w:pStyle w:val="ac"/>
+      </w:pPr>
+      <w:r>
+        <w:t xml:space="preserve">У пункті меню «7 – зберегти колекцію об’єктів у файлі» необхідно реалізувати підменю:  </w:t>
+      </w:r>
+    </w:p>
+    <w:p>
+      <w:pPr>
+        <w:pStyle w:val="ac"/>
+      </w:pPr>
+      <w:r>
+        <w:t xml:space="preserve">&amp;nbsp;&amp;nbsp;&amp;nbsp;1 – зберегти у файл \*.csv (\*.txt)  </w:t>
+      </w:r>
+    </w:p>
+    <w:p>
+      <w:pPr>
+        <w:pStyle w:val="ac"/>
+      </w:pPr>
+      <w:r>
+        <w:t>&amp;nbsp;&amp;nbsp;&amp;nbsp;2 – зберегти у файл *.json</w:t>
+      </w:r>
+    </w:p>
+    <w:p>
+      <w:pPr>
+        <w:pStyle w:val="ac"/>
+      </w:pPr>
+    </w:p>
+    <w:p>
+      <w:pPr>
+        <w:pStyle w:val="ac"/>
+      </w:pPr>
+      <w:r>
+        <w:t>У пункті меню «8 – зчитати колекцію об’єктів з файлу» необхідно реалізувати підменю:</w:t>
+      </w:r>
+    </w:p>
+    <w:p>
+      <w:pPr>
+        <w:pStyle w:val="ac"/>
+      </w:pPr>
+    </w:p>
+    <w:p>
+      <w:pPr>
+        <w:pStyle w:val="ac"/>
+      </w:pPr>
+      <w:r>
+        <w:t xml:space="preserve">&amp;nbsp;&amp;nbsp;&amp;nbsp;1 – зчитати з файлу \*.csv (\*.txt)  </w:t>
+      </w:r>
+    </w:p>
+    <w:p>
+      <w:pPr>
+        <w:pStyle w:val="ac"/>
+      </w:pPr>
+      <w:r>
+        <w:t>&amp;nbsp;&amp;nbsp;&amp;nbsp;2 – зчитати з файлу *.json</w:t>
+      </w:r>
+    </w:p>
+    <w:p>
+      <w:pPr>
+        <w:pStyle w:val="ac"/>
+      </w:pPr>
+    </w:p>
+    <w:p>
+      <w:pPr>
+        <w:pStyle w:val="ac"/>
+      </w:pPr>
+      <w:r>
+        <w:t>Якщо на момент зчитування з файлу у колекції List&lt;T&gt; є наявні об’єкти, то десеріалізовані об’єкти мають додаватися до списку.</w:t>
+      </w:r>
+    </w:p>
+    <w:p>
+      <w:pPr>
+        <w:pStyle w:val="ac"/>
+      </w:pPr>
+      <w:r>
+        <w:t>До колекції List&lt;T&gt; об’єктів додаємо тільки коректно десеріалізовані об’єкти, інші – пропускаємо.</w:t>
+      </w:r>
+    </w:p>
+    <w:p>
+      <w:pPr>
+        <w:pStyle w:val="ac"/>
+      </w:pPr>
+    </w:p>
+    <w:p>
+      <w:pPr>
+        <w:pStyle w:val="ac"/>
+      </w:pPr>
+      <w:r>
+        <w:t>3.</w:t>
+      </w:r>
+      <w:r>
+        <w:tab/>
+        <w:t>Для нових/перероблених методів додати/скорегувати unit-тести.</w:t>
+      </w:r>
+    </w:p>
+    <w:p>
+      <w:pPr>
+        <w:pStyle w:val="ac"/>
+      </w:pPr>
+    </w:p>
+    <w:p>
+      <w:pPr>
+        <w:pStyle w:val="ac"/>
+      </w:pPr>
+      <w:r>
+        <w:t>4.</w:t>
+      </w:r>
+      <w:r>
+        <w:tab/>
+        <w:t>Запустити виконання всіх наявних unit-тестів (як нових, так і з попередньої лабораторної роботи) і досягти повного їх проходження.</w:t>
+      </w:r>
+    </w:p>
+    <w:p>
+      <w:pPr>
+        <w:pStyle w:val="ac"/>
+      </w:pPr>
+      <w:r>
+        <w:t>5.</w:t>
+      </w:r>
+      <w:r>
+        <w:tab/>
+        <w:t>Детально протестувати програму. Мають бути протестовані 7-9 пункти меню. При тестуванні десеріалізації перевіряємо процес перетворення не тільки на коректних файлах *.csv (*.txt) і *.json, а також не забуваємо перевірити і файли з пропущеними даними і невірними типами даних.</w:t>
+      </w:r>
+    </w:p>
+    <w:p>
+      <w:pPr>
+        <w:pStyle w:val="ac"/>
+      </w:pPr>
+    </w:p>
+    <w:p>
+      <w:pPr>
+        <w:pStyle w:val="ac"/>
+      </w:pPr>
+      <w:r>
+        <w:t>6.</w:t>
+      </w:r>
+      <w:r>
+        <w:tab/>
+        <w:t>Оформити звіт:</w:t>
+      </w:r>
+    </w:p>
+    <w:p>
+      <w:pPr>
+        <w:pStyle w:val="ac"/>
+      </w:pPr>
+    </w:p>
+    <w:p>
+      <w:pPr>
+        <w:pStyle w:val="ac"/>
+      </w:pPr>
+      <w:r>
+        <w:t>-</w:t>
+      </w:r>
+      <w:r>
+        <w:tab/>
+        <w:t>Титульний аркуш</w:t>
+      </w:r>
+    </w:p>
+    <w:p>
+      <w:pPr>
+        <w:pStyle w:val="ac"/>
+      </w:pPr>
+      <w:r>
+        <w:t>-</w:t>
+      </w:r>
+      <w:r>
+        <w:tab/>
+        <w:t xml:space="preserve">Завдання </w:t>
+      </w:r>
+    </w:p>
+    <w:p>
+      <w:pPr>
+        <w:pStyle w:val="ac"/>
+      </w:pPr>
+      <w:r>
+        <w:t>-</w:t>
+      </w:r>
+      <w:r>
+        <w:tab/>
+        <w:t>Сlass diagram (для основного проєкту і тест-проєкту)</w:t>
+      </w:r>
+    </w:p>
+    <w:p>
+      <w:pPr>
+        <w:pStyle w:val="ac"/>
+      </w:pPr>
+      <w:r>
+        <w:lastRenderedPageBreak/>
+        <w:t>-</w:t>
+      </w:r>
+      <w:r>
+        <w:tab/>
+        <w:t xml:space="preserve">Реалізація класу </w:t>
+      </w:r>
+    </w:p>
+    <w:p>
+      <w:pPr>
+        <w:pStyle w:val="ac"/>
+      </w:pPr>
+      <w:r>
+        <w:t>-</w:t>
+      </w:r>
+      <w:r>
+        <w:tab/>
+        <w:t>Реалізація тест-класів</w:t>
+      </w:r>
+    </w:p>
+    <w:p>
+      <w:pPr>
+        <w:pStyle w:val="ac"/>
+      </w:pPr>
+      <w:r>
+        <w:t>-</w:t>
+      </w:r>
+      <w:r>
+        <w:tab/>
+        <w:t xml:space="preserve">Код програми файлу Program.cs </w:t>
+      </w:r>
+    </w:p>
+    <w:p>
+      <w:pPr>
+        <w:pStyle w:val="ac"/>
+      </w:pPr>
+      <w:r>
+        <w:t>-</w:t>
+      </w:r>
+      <w:r>
+        <w:tab/>
+        <w:t>Результати запуску всіх розроблених unit-тестів</w:t>
+      </w:r>
+    </w:p>
+    <w:p>
+      <w:pPr>
+        <w:pStyle w:val="ac"/>
+      </w:pPr>
+      <w:r>
+        <w:t>-</w:t>
+      </w:r>
+      <w:r>
+        <w:tab/>
+        <w:t>Результати детального тестування функціональності програми (навести скріншоти виконання тестування програми або скопіювати і вставити у звіт вивід програми на екран)</w:t>
+      </w:r>
+    </w:p>
+    <w:p>
+      <w:pPr>
+        <w:pStyle w:val="ac"/>
+      </w:pPr>
+    </w:p>
+    <w:p>
+      <w:pPr>
+        <w:pStyle w:val="ac"/>
+      </w:pPr>
+      <w:r>
+        <w:t>## ХІД РОБОТИ</w:t>
+      </w:r>
+    </w:p>
+    <w:p>
+      <w:pPr>
+        <w:pStyle w:val="ac"/>
+      </w:pPr>
+    </w:p>
+    <w:p>
+      <w:pPr>
+        <w:pStyle w:val="ac"/>
+      </w:pPr>
+      <w:r>
+        <w:t>__Опис програми:__</w:t>
+      </w:r>
+    </w:p>
+    <w:p>
+      <w:pPr>
+        <w:pStyle w:val="ac"/>
+      </w:pPr>
+      <w:r>
+        <w:t>Мова програмування: С#, операційна система Windows 11 Prо, Версія 23H2, Збірка ОС 22621.1325, процесор: Apple Silicon M1 Pro 3.20 GHz (ядер: 4), компілятор: Microsoft Visual Studio Community 2022 (64-розрядна версія ARM).</w:t>
+      </w:r>
+    </w:p>
+    <w:p>
+      <w:pPr>
+        <w:pStyle w:val="ac"/>
+      </w:pPr>
+    </w:p>
+    <w:p>
+      <w:pPr>
+        <w:pStyle w:val="ac"/>
+      </w:pPr>
+      <w:r>
+        <w:t>**Class Diagram основної програми**</w:t>
+      </w:r>
+    </w:p>
+    <w:p>
+      <w:pPr>
+        <w:pStyle w:val="ac"/>
+      </w:pPr>
+      <w:r>
+        <w:t>![1](readme_source/dgrm/ClassDiagram.png)</w:t>
+      </w:r>
+    </w:p>
+    <w:p>
+      <w:pPr>
+        <w:pStyle w:val="ac"/>
+      </w:pPr>
+    </w:p>
+    <w:p>
+      <w:pPr>
+        <w:pStyle w:val="ac"/>
+      </w:pPr>
+      <w:r>
+        <w:t>**Class Diagram класу для Unit-тестування**</w:t>
+      </w:r>
+    </w:p>
+    <w:p>
+      <w:pPr>
+        <w:pStyle w:val="ac"/>
+      </w:pPr>
+      <w:r>
+        <w:t>![2](readme_source/dgrm/ClassDiagram1.png)</w:t>
+      </w:r>
+    </w:p>
+    <w:p>
+      <w:pPr>
+        <w:pStyle w:val="ac"/>
+      </w:pPr>
+    </w:p>
+    <w:p>
+      <w:pPr>
+        <w:pStyle w:val="ac"/>
+      </w:pPr>
+      <w:r>
+        <w:t>**Реалізація класу з методами серіалізації та дереалізації**</w:t>
+      </w:r>
+    </w:p>
+    <w:p>
+      <w:pPr>
+        <w:pStyle w:val="ac"/>
+      </w:pPr>
+      <w:r>
+        <w:t>```</w:t>
+      </w:r>
+    </w:p>
+    <w:p>
+      <w:pPr>
+        <w:pStyle w:val="ac"/>
+      </w:pPr>
+      <w:r>
+        <w:t xml:space="preserve">        #region Serialization/Deserialization</w:t>
+      </w:r>
+    </w:p>
+    <w:p>
+      <w:pPr>
+        <w:pStyle w:val="ac"/>
+      </w:pPr>
+    </w:p>
+    <w:p>
+      <w:pPr>
+        <w:pStyle w:val="ac"/>
+      </w:pPr>
+      <w:r>
+        <w:t xml:space="preserve">        public static void SaveToTxt(List&lt;Homework&gt; tasks, string filePath)</w:t>
+      </w:r>
+    </w:p>
+    <w:p>
+      <w:pPr>
+        <w:pStyle w:val="ac"/>
+      </w:pPr>
+      <w:r>
+        <w:t xml:space="preserve">        {</w:t>
+      </w:r>
+    </w:p>
+    <w:p>
+      <w:pPr>
+        <w:pStyle w:val="ac"/>
+      </w:pPr>
+      <w:r>
+        <w:t xml:space="preserve">            using (StreamWriter writer = new StreamWriter(filePath))</w:t>
+      </w:r>
+    </w:p>
+    <w:p>
+      <w:pPr>
+        <w:pStyle w:val="ac"/>
+      </w:pPr>
+      <w:r>
+        <w:t xml:space="preserve">                foreach (Homework task in tasks)</w:t>
+      </w:r>
+    </w:p>
+    <w:p>
+      <w:pPr>
+        <w:pStyle w:val="ac"/>
+      </w:pPr>
+      <w:r>
+        <w:t xml:space="preserve">                    writer.WriteLine(task.SaveString());</w:t>
+      </w:r>
+    </w:p>
+    <w:p>
+      <w:pPr>
+        <w:pStyle w:val="ac"/>
+      </w:pPr>
+      <w:r>
+        <w:t xml:space="preserve">        }</w:t>
+      </w:r>
+    </w:p>
+    <w:p>
+      <w:pPr>
+        <w:pStyle w:val="ac"/>
+      </w:pPr>
+    </w:p>
+    <w:p>
+      <w:pPr>
+        <w:pStyle w:val="ac"/>
+      </w:pPr>
+      <w:r>
+        <w:t xml:space="preserve">        public static void SaveToJson(List&lt;Homework&gt; tasks, string path)</w:t>
+      </w:r>
+    </w:p>
+    <w:p>
+      <w:pPr>
+        <w:pStyle w:val="ac"/>
+      </w:pPr>
+      <w:r>
+        <w:t xml:space="preserve">        {</w:t>
+      </w:r>
+    </w:p>
+    <w:p>
+      <w:pPr>
+        <w:pStyle w:val="ac"/>
+      </w:pPr>
+      <w:r>
+        <w:t xml:space="preserve">            try</w:t>
+      </w:r>
+    </w:p>
+    <w:p>
+      <w:pPr>
+        <w:pStyle w:val="ac"/>
+      </w:pPr>
+      <w:r>
+        <w:t xml:space="preserve">            {</w:t>
+      </w:r>
+    </w:p>
+    <w:p>
+      <w:pPr>
+        <w:pStyle w:val="ac"/>
+      </w:pPr>
+      <w:r>
+        <w:t xml:space="preserve">                string jsonstring = "";</w:t>
+      </w:r>
+    </w:p>
+    <w:p>
+      <w:pPr>
+        <w:pStyle w:val="ac"/>
+      </w:pPr>
+      <w:r>
+        <w:t xml:space="preserve">                foreach (var t in tasks)</w:t>
+      </w:r>
+    </w:p>
+    <w:p>
+      <w:pPr>
+        <w:pStyle w:val="ac"/>
+      </w:pPr>
+      <w:r>
+        <w:t xml:space="preserve">                    jsonstring += JsonSerializer.Serialize&lt;Homework&gt;(t) + "\n";</w:t>
+      </w:r>
+    </w:p>
+    <w:p>
+      <w:pPr>
+        <w:pStyle w:val="ac"/>
+      </w:pPr>
+    </w:p>
+    <w:p>
+      <w:pPr>
+        <w:pStyle w:val="ac"/>
+      </w:pPr>
+      <w:r>
+        <w:t xml:space="preserve">                File.WriteAllText(path, jsonstring);</w:t>
+      </w:r>
+    </w:p>
+    <w:p>
+      <w:pPr>
+        <w:pStyle w:val="ac"/>
+      </w:pPr>
+      <w:r>
+        <w:t xml:space="preserve">                Console.WriteLine($"Check out the JSON file at: {Path.GetFullPath(path)}");</w:t>
+      </w:r>
+    </w:p>
+    <w:p>
+      <w:pPr>
+        <w:pStyle w:val="ac"/>
+      </w:pPr>
+      <w:r>
+        <w:t xml:space="preserve">            }</w:t>
+      </w:r>
+    </w:p>
+    <w:p>
+      <w:pPr>
+        <w:pStyle w:val="ac"/>
+      </w:pPr>
+      <w:r>
+        <w:t xml:space="preserve">            catch (Exception ex)</w:t>
+      </w:r>
+    </w:p>
+    <w:p>
+      <w:pPr>
+        <w:pStyle w:val="ac"/>
+      </w:pPr>
+      <w:r>
+        <w:t xml:space="preserve">            {</w:t>
+      </w:r>
+    </w:p>
+    <w:p>
+      <w:pPr>
+        <w:pStyle w:val="ac"/>
+      </w:pPr>
+      <w:r>
+        <w:t xml:space="preserve">                Console.WriteLine(ex.Message);</w:t>
+      </w:r>
+    </w:p>
+    <w:p>
+      <w:pPr>
+        <w:pStyle w:val="ac"/>
+      </w:pPr>
+      <w:r>
+        <w:t xml:space="preserve">            }</w:t>
+      </w:r>
+    </w:p>
+    <w:p>
+      <w:pPr>
+        <w:pStyle w:val="ac"/>
+      </w:pPr>
+      <w:r>
+        <w:t xml:space="preserve">        }</w:t>
+      </w:r>
+    </w:p>
+    <w:p>
+      <w:pPr>
+        <w:pStyle w:val="ac"/>
+      </w:pPr>
+    </w:p>
+    <w:p>
+      <w:pPr>
+        <w:pStyle w:val="ac"/>
+      </w:pPr>
+      <w:r>
+        <w:t xml:space="preserve">        public static List&lt;Homework&gt; LoadFromTxt(string filePath)</w:t>
+      </w:r>
+    </w:p>
+    <w:p>
+      <w:pPr>
+        <w:pStyle w:val="ac"/>
+      </w:pPr>
+      <w:r>
+        <w:t xml:space="preserve">        {</w:t>
+      </w:r>
+    </w:p>
+    <w:p>
+      <w:pPr>
+        <w:pStyle w:val="ac"/>
+      </w:pPr>
+      <w:r>
+        <w:t xml:space="preserve">            int suces_count = 0;</w:t>
+      </w:r>
+    </w:p>
+    <w:p>
+      <w:pPr>
+        <w:pStyle w:val="ac"/>
+      </w:pPr>
+      <w:r>
+        <w:t xml:space="preserve">            int line_num = 1;</w:t>
+      </w:r>
+    </w:p>
+    <w:p>
+      <w:pPr>
+        <w:pStyle w:val="ac"/>
+      </w:pPr>
+      <w:r>
+        <w:t xml:space="preserve">            List&lt;Homework&gt; tasks = new List&lt;Homework&gt;();</w:t>
+      </w:r>
+    </w:p>
+    <w:p>
+      <w:pPr>
+        <w:pStyle w:val="ac"/>
+      </w:pPr>
+    </w:p>
+    <w:p>
+      <w:pPr>
+        <w:pStyle w:val="ac"/>
+      </w:pPr>
+      <w:r>
+        <w:t xml:space="preserve">            if (!File.Exists(filePath))</w:t>
+      </w:r>
+    </w:p>
+    <w:p>
+      <w:pPr>
+        <w:pStyle w:val="ac"/>
+      </w:pPr>
+      <w:r>
+        <w:t xml:space="preserve">                throw new Exception($"File doesn't exist at path {filePath}");</w:t>
+      </w:r>
+    </w:p>
+    <w:p>
+      <w:pPr>
+        <w:pStyle w:val="ac"/>
+      </w:pPr>
+    </w:p>
+    <w:p>
+      <w:pPr>
+        <w:pStyle w:val="ac"/>
+      </w:pPr>
+      <w:r>
+        <w:t xml:space="preserve">            using (StreamReader reader = new StreamReader(filePath))</w:t>
+      </w:r>
+    </w:p>
+    <w:p>
+      <w:pPr>
+        <w:pStyle w:val="ac"/>
+      </w:pPr>
+      <w:r>
+        <w:t xml:space="preserve">            {</w:t>
+      </w:r>
+    </w:p>
+    <w:p>
+      <w:pPr>
+        <w:pStyle w:val="ac"/>
+      </w:pPr>
+      <w:r>
+        <w:t xml:space="preserve">                string line;</w:t>
+      </w:r>
+    </w:p>
+    <w:p>
+      <w:pPr>
+        <w:pStyle w:val="ac"/>
+      </w:pPr>
+      <w:r>
+        <w:lastRenderedPageBreak/>
+        <w:t xml:space="preserve">                while ((line = reader.ReadLine()) != null &amp;&amp; line != "")</w:t>
+      </w:r>
+    </w:p>
+    <w:p>
+      <w:pPr>
+        <w:pStyle w:val="ac"/>
+      </w:pPr>
+      <w:r>
+        <w:t xml:space="preserve">                    if (Homework.TryParse(line, out Homework task, out Exception errorMessage))</w:t>
+      </w:r>
+    </w:p>
+    <w:p>
+      <w:pPr>
+        <w:pStyle w:val="ac"/>
+      </w:pPr>
+      <w:r>
+        <w:t xml:space="preserve">                    {</w:t>
+      </w:r>
+    </w:p>
+    <w:p>
+      <w:pPr>
+        <w:pStyle w:val="ac"/>
+      </w:pPr>
+      <w:r>
+        <w:t xml:space="preserve">                        tasks.Add(task); suces_count++;</w:t>
+      </w:r>
+    </w:p>
+    <w:p>
+      <w:pPr>
+        <w:pStyle w:val="ac"/>
+      </w:pPr>
+      <w:r>
+        <w:t xml:space="preserve">                    }</w:t>
+      </w:r>
+    </w:p>
+    <w:p>
+      <w:pPr>
+        <w:pStyle w:val="ac"/>
+      </w:pPr>
+      <w:r>
+        <w:t xml:space="preserve">                    else Console.WriteLine($"Error parsing line {line_num++}: {errorMessage.Message}");</w:t>
+      </w:r>
+    </w:p>
+    <w:p>
+      <w:pPr>
+        <w:pStyle w:val="ac"/>
+      </w:pPr>
+      <w:r>
+        <w:t xml:space="preserve">            }</w:t>
+      </w:r>
+    </w:p>
+    <w:p>
+      <w:pPr>
+        <w:pStyle w:val="ac"/>
+      </w:pPr>
+      <w:r>
+        <w:t xml:space="preserve">            Console.WriteLine("Added objects from txt file: " + suces_count);</w:t>
+      </w:r>
+    </w:p>
+    <w:p>
+      <w:pPr>
+        <w:pStyle w:val="ac"/>
+      </w:pPr>
+      <w:r>
+        <w:t xml:space="preserve">            return tasks;</w:t>
+      </w:r>
+    </w:p>
+    <w:p>
+      <w:pPr>
+        <w:pStyle w:val="ac"/>
+      </w:pPr>
+      <w:r>
+        <w:t xml:space="preserve">        }</w:t>
+      </w:r>
+    </w:p>
+    <w:p>
+      <w:pPr>
+        <w:pStyle w:val="ac"/>
+      </w:pPr>
+    </w:p>
+    <w:p>
+      <w:pPr>
+        <w:pStyle w:val="ac"/>
+      </w:pPr>
+      <w:r>
+        <w:t xml:space="preserve">        public static List&lt;Homework&gt; LoadFromJson(string path)</w:t>
+      </w:r>
+    </w:p>
+    <w:p>
+      <w:pPr>
+        <w:pStyle w:val="ac"/>
+      </w:pPr>
+      <w:r>
+        <w:t xml:space="preserve">        {</w:t>
+      </w:r>
+    </w:p>
+    <w:p>
+      <w:pPr>
+        <w:pStyle w:val="ac"/>
+      </w:pPr>
+      <w:r>
+        <w:t xml:space="preserve">            List&lt;Homework&gt; r_json = new List&lt;Homework&gt;();</w:t>
+      </w:r>
+    </w:p>
+    <w:p>
+      <w:pPr>
+        <w:pStyle w:val="ac"/>
+      </w:pPr>
+      <w:r>
+        <w:t xml:space="preserve">            try</w:t>
+      </w:r>
+    </w:p>
+    <w:p>
+      <w:pPr>
+        <w:pStyle w:val="ac"/>
+      </w:pPr>
+      <w:r>
+        <w:t xml:space="preserve">            {</w:t>
+      </w:r>
+    </w:p>
+    <w:p>
+      <w:pPr>
+        <w:pStyle w:val="ac"/>
+      </w:pPr>
+      <w:r>
+        <w:t xml:space="preserve">                List&lt;string&gt; lines = new List&lt;string&gt;();</w:t>
+      </w:r>
+    </w:p>
+    <w:p>
+      <w:pPr>
+        <w:pStyle w:val="ac"/>
+      </w:pPr>
+      <w:r>
+        <w:t xml:space="preserve">                lines = File.ReadAllLines(path).ToList();</w:t>
+      </w:r>
+    </w:p>
+    <w:p>
+      <w:pPr>
+        <w:pStyle w:val="ac"/>
+      </w:pPr>
+      <w:r>
+        <w:t xml:space="preserve">                // або</w:t>
+      </w:r>
+    </w:p>
+    <w:p>
+      <w:pPr>
+        <w:pStyle w:val="ac"/>
+      </w:pPr>
+      <w:r>
+        <w:t xml:space="preserve">                // string[] lines = File.ReadAllLines(path);</w:t>
+      </w:r>
+    </w:p>
+    <w:p>
+      <w:pPr>
+        <w:pStyle w:val="ac"/>
+      </w:pPr>
+      <w:r>
+        <w:t xml:space="preserve">                Console.WriteLine("\nContents of JSON file:\n");</w:t>
+      </w:r>
+    </w:p>
+    <w:p>
+      <w:pPr>
+        <w:pStyle w:val="ac"/>
+      </w:pPr>
+      <w:r>
+        <w:t xml:space="preserve">                foreach (var item in lines)</w:t>
+      </w:r>
+    </w:p>
+    <w:p>
+      <w:pPr>
+        <w:pStyle w:val="ac"/>
+      </w:pPr>
+      <w:r>
+        <w:t xml:space="preserve">                    Console.WriteLine(item);</w:t>
+      </w:r>
+    </w:p>
+    <w:p>
+      <w:pPr>
+        <w:pStyle w:val="ac"/>
+      </w:pPr>
+    </w:p>
+    <w:p>
+      <w:pPr>
+        <w:pStyle w:val="ac"/>
+      </w:pPr>
+      <w:r>
+        <w:t xml:space="preserve">                foreach (var item in lines)</w:t>
+      </w:r>
+    </w:p>
+    <w:p>
+      <w:pPr>
+        <w:pStyle w:val="ac"/>
+      </w:pPr>
+      <w:r>
+        <w:t xml:space="preserve">                {</w:t>
+      </w:r>
+    </w:p>
+    <w:p>
+      <w:pPr>
+        <w:pStyle w:val="ac"/>
+      </w:pPr>
+      <w:r>
+        <w:t xml:space="preserve">                    Homework? hw = JsonSerializer.Deserialize&lt;Homework&gt;(item);</w:t>
+      </w:r>
+    </w:p>
+    <w:p>
+      <w:pPr>
+        <w:pStyle w:val="ac"/>
+      </w:pPr>
+      <w:r>
+        <w:t xml:space="preserve">                    if (hw != null) r_json.Add(hw);</w:t>
+      </w:r>
+    </w:p>
+    <w:p>
+      <w:pPr>
+        <w:pStyle w:val="ac"/>
+      </w:pPr>
+      <w:r>
+        <w:t xml:space="preserve">                }</w:t>
+      </w:r>
+    </w:p>
+    <w:p>
+      <w:pPr>
+        <w:pStyle w:val="ac"/>
+      </w:pPr>
+      <w:r>
+        <w:t xml:space="preserve">            }</w:t>
+      </w:r>
+    </w:p>
+    <w:p>
+      <w:pPr>
+        <w:pStyle w:val="ac"/>
+      </w:pPr>
+      <w:r>
+        <w:t xml:space="preserve">            catch (IOException ex)</w:t>
+      </w:r>
+    </w:p>
+    <w:p>
+      <w:pPr>
+        <w:pStyle w:val="ac"/>
+      </w:pPr>
+      <w:r>
+        <w:t xml:space="preserve">            {</w:t>
+      </w:r>
+    </w:p>
+    <w:p>
+      <w:pPr>
+        <w:pStyle w:val="ac"/>
+      </w:pPr>
+      <w:r>
+        <w:t xml:space="preserve">                Console.WriteLine($"Reading JSON file error: {ex.Message}");</w:t>
+      </w:r>
+    </w:p>
+    <w:p>
+      <w:pPr>
+        <w:pStyle w:val="ac"/>
+      </w:pPr>
+      <w:r>
+        <w:t xml:space="preserve">            }</w:t>
+      </w:r>
+    </w:p>
+    <w:p>
+      <w:pPr>
+        <w:pStyle w:val="ac"/>
+      </w:pPr>
+      <w:r>
+        <w:t xml:space="preserve">            catch (Exception ex)</w:t>
+      </w:r>
+    </w:p>
+    <w:p>
+      <w:pPr>
+        <w:pStyle w:val="ac"/>
+      </w:pPr>
+      <w:r>
+        <w:t xml:space="preserve">            {</w:t>
+      </w:r>
+    </w:p>
+    <w:p>
+      <w:pPr>
+        <w:pStyle w:val="ac"/>
+      </w:pPr>
+      <w:r>
+        <w:t xml:space="preserve">                Console.WriteLine(ex.Message);</w:t>
+      </w:r>
+    </w:p>
+    <w:p>
+      <w:pPr>
+        <w:pStyle w:val="ac"/>
+      </w:pPr>
+      <w:r>
+        <w:t xml:space="preserve">            }</w:t>
+      </w:r>
+    </w:p>
+    <w:p>
+      <w:pPr>
+        <w:pStyle w:val="ac"/>
+      </w:pPr>
+      <w:r>
+        <w:t xml:space="preserve">            return r_json;</w:t>
+      </w:r>
+    </w:p>
+    <w:p>
+      <w:pPr>
+        <w:pStyle w:val="ac"/>
+      </w:pPr>
+      <w:r>
+        <w:t xml:space="preserve">        }</w:t>
+      </w:r>
+    </w:p>
+    <w:p>
+      <w:pPr>
+        <w:pStyle w:val="ac"/>
+      </w:pPr>
+    </w:p>
+    <w:p>
+      <w:pPr>
+        <w:pStyle w:val="ac"/>
+      </w:pPr>
+      <w:r>
+        <w:t xml:space="preserve">        #endregion</w:t>
+      </w:r>
+    </w:p>
+    <w:p>
+      <w:pPr>
+        <w:pStyle w:val="ac"/>
+      </w:pPr>
+    </w:p>
+    <w:p>
+      <w:pPr>
+        <w:pStyle w:val="ac"/>
+      </w:pPr>
+      <w:r>
+        <w:t>```</w:t>
+      </w:r>
+    </w:p>
+    <w:p>
+      <w:pPr>
+        <w:pStyle w:val="ac"/>
+      </w:pPr>
+    </w:p>
+    <w:p>
+      <w:pPr>
+        <w:pStyle w:val="ac"/>
+      </w:pPr>
+      <w:r>
+        <w:t>**Реалізація підменю для збереження/зчитування**</w:t>
+      </w:r>
+    </w:p>
+    <w:p>
+      <w:pPr>
+        <w:pStyle w:val="ac"/>
+      </w:pPr>
+      <w:r>
+        <w:t>```</w:t>
+      </w:r>
+    </w:p>
+    <w:p>
+      <w:pPr>
+        <w:pStyle w:val="ac"/>
+      </w:pPr>
+      <w:r>
+        <w:t xml:space="preserve">        #region serialization_modes</w:t>
+      </w:r>
+    </w:p>
+    <w:p>
+      <w:pPr>
+        <w:pStyle w:val="ac"/>
+      </w:pPr>
+      <w:r>
+        <w:t xml:space="preserve">        public void Save_modes()</w:t>
+      </w:r>
+    </w:p>
+    <w:p>
+      <w:pPr>
+        <w:pStyle w:val="ac"/>
+      </w:pPr>
+      <w:r>
+        <w:t xml:space="preserve">        {</w:t>
+      </w:r>
+    </w:p>
+    <w:p>
+      <w:pPr>
+        <w:pStyle w:val="ac"/>
+      </w:pPr>
+      <w:r>
+        <w:t xml:space="preserve">            Console.Clear();</w:t>
+      </w:r>
+    </w:p>
+    <w:p>
+      <w:pPr>
+        <w:pStyle w:val="ac"/>
+      </w:pPr>
+    </w:p>
+    <w:p>
+      <w:pPr>
+        <w:pStyle w:val="ac"/>
+      </w:pPr>
+      <w:r>
+        <w:t xml:space="preserve">            Console.WriteLine("" +</w:t>
+      </w:r>
+    </w:p>
+    <w:p>
+      <w:pPr>
+        <w:pStyle w:val="ac"/>
+      </w:pPr>
+      <w:r>
+        <w:t xml:space="preserve">            $"**********************************[Saving File Menu]***\n" +</w:t>
+      </w:r>
+    </w:p>
+    <w:p>
+      <w:pPr>
+        <w:pStyle w:val="ac"/>
+      </w:pPr>
+      <w:r>
+        <w:t xml:space="preserve">            $" 1 - Save to *.txt\n" +</w:t>
+      </w:r>
+    </w:p>
+    <w:p>
+      <w:pPr>
+        <w:pStyle w:val="ac"/>
+      </w:pPr>
+      <w:r>
+        <w:t xml:space="preserve">            $" 2 - Save to *.json\n" +</w:t>
+      </w:r>
+    </w:p>
+    <w:p>
+      <w:pPr>
+        <w:pStyle w:val="ac"/>
+      </w:pPr>
+      <w:r>
+        <w:t xml:space="preserve">            $" 0 - Return to Main Menu\n" +</w:t>
+      </w:r>
+    </w:p>
+    <w:p>
+      <w:pPr>
+        <w:pStyle w:val="ac"/>
+      </w:pPr>
+      <w:r>
+        <w:t xml:space="preserve">            $"*******************************************************");</w:t>
+      </w:r>
+    </w:p>
+    <w:p>
+      <w:pPr>
+        <w:pStyle w:val="ac"/>
+      </w:pPr>
+    </w:p>
+    <w:p>
+      <w:pPr>
+        <w:pStyle w:val="ac"/>
+      </w:pPr>
+      <w:r>
+        <w:t xml:space="preserve">            switch (Input_range("Enter choice: ", 2, 0))</w:t>
+      </w:r>
+    </w:p>
+    <w:p>
+      <w:pPr>
+        <w:pStyle w:val="ac"/>
+      </w:pPr>
+      <w:r>
+        <w:lastRenderedPageBreak/>
+        <w:t xml:space="preserve">            {</w:t>
+      </w:r>
+    </w:p>
+    <w:p>
+      <w:pPr>
+        <w:pStyle w:val="ac"/>
+      </w:pPr>
+      <w:r>
+        <w:t xml:space="preserve">                case 1:</w:t>
+      </w:r>
+    </w:p>
+    <w:p>
+      <w:pPr>
+        <w:pStyle w:val="ac"/>
+      </w:pPr>
+      <w:r>
+        <w:t xml:space="preserve">                    List&lt;Homework&gt; save_txt_list = Storage.GetTasks();</w:t>
+      </w:r>
+    </w:p>
+    <w:p>
+      <w:pPr>
+        <w:pStyle w:val="ac"/>
+      </w:pPr>
+      <w:r>
+        <w:t xml:space="preserve">                    SaveToTxt(save_txt_list, "tasks_list.txt"); break;</w:t>
+      </w:r>
+    </w:p>
+    <w:p>
+      <w:pPr>
+        <w:pStyle w:val="ac"/>
+      </w:pPr>
+      <w:r>
+        <w:t xml:space="preserve">                case 2:</w:t>
+      </w:r>
+    </w:p>
+    <w:p>
+      <w:pPr>
+        <w:pStyle w:val="ac"/>
+      </w:pPr>
+      <w:r>
+        <w:t xml:space="preserve">                    List&lt;Homework&gt; save_json_list = Storage.GetTasks();</w:t>
+      </w:r>
+    </w:p>
+    <w:p>
+      <w:pPr>
+        <w:pStyle w:val="ac"/>
+      </w:pPr>
+      <w:r>
+        <w:t xml:space="preserve">                    SaveToJson(save_json_list, "tasks_list.json"); break;</w:t>
+      </w:r>
+    </w:p>
+    <w:p>
+      <w:pPr>
+        <w:pStyle w:val="ac"/>
+      </w:pPr>
+      <w:r>
+        <w:t xml:space="preserve">                case 0: break;</w:t>
+      </w:r>
+    </w:p>
+    <w:p>
+      <w:pPr>
+        <w:pStyle w:val="ac"/>
+      </w:pPr>
+      <w:r>
+        <w:t xml:space="preserve">            }</w:t>
+      </w:r>
+    </w:p>
+    <w:p>
+      <w:pPr>
+        <w:pStyle w:val="ac"/>
+      </w:pPr>
+      <w:r>
+        <w:t xml:space="preserve">        }</w:t>
+      </w:r>
+    </w:p>
+    <w:p>
+      <w:pPr>
+        <w:pStyle w:val="ac"/>
+      </w:pPr>
+    </w:p>
+    <w:p>
+      <w:pPr>
+        <w:pStyle w:val="ac"/>
+      </w:pPr>
+      <w:r>
+        <w:t xml:space="preserve">        public void Read_modes()</w:t>
+      </w:r>
+    </w:p>
+    <w:p>
+      <w:pPr>
+        <w:pStyle w:val="ac"/>
+      </w:pPr>
+      <w:r>
+        <w:t xml:space="preserve">        {</w:t>
+      </w:r>
+    </w:p>
+    <w:p>
+      <w:pPr>
+        <w:pStyle w:val="ac"/>
+      </w:pPr>
+      <w:r>
+        <w:t xml:space="preserve">            Console.Clear();</w:t>
+      </w:r>
+    </w:p>
+    <w:p>
+      <w:pPr>
+        <w:pStyle w:val="ac"/>
+      </w:pPr>
+    </w:p>
+    <w:p>
+      <w:pPr>
+        <w:pStyle w:val="ac"/>
+      </w:pPr>
+      <w:r>
+        <w:t xml:space="preserve">            Console.WriteLine("" +</w:t>
+      </w:r>
+    </w:p>
+    <w:p>
+      <w:pPr>
+        <w:pStyle w:val="ac"/>
+      </w:pPr>
+      <w:r>
+        <w:t xml:space="preserve">            $"**********************************[Loading File Menu]***\n" +</w:t>
+      </w:r>
+    </w:p>
+    <w:p>
+      <w:pPr>
+        <w:pStyle w:val="ac"/>
+      </w:pPr>
+      <w:r>
+        <w:t xml:space="preserve">            $" 1 - Load from *.txt\n" +</w:t>
+      </w:r>
+    </w:p>
+    <w:p>
+      <w:pPr>
+        <w:pStyle w:val="ac"/>
+      </w:pPr>
+      <w:r>
+        <w:t xml:space="preserve">            $" 2 - Load from *.json\n" +</w:t>
+      </w:r>
+    </w:p>
+    <w:p>
+      <w:pPr>
+        <w:pStyle w:val="ac"/>
+      </w:pPr>
+      <w:r>
+        <w:t xml:space="preserve">            $" 0 - Return to Main Menu\n" +</w:t>
+      </w:r>
+    </w:p>
+    <w:p>
+      <w:pPr>
+        <w:pStyle w:val="ac"/>
+      </w:pPr>
+      <w:r>
+        <w:t xml:space="preserve">            $"*******************************************************");</w:t>
+      </w:r>
+    </w:p>
+    <w:p>
+      <w:pPr>
+        <w:pStyle w:val="ac"/>
+      </w:pPr>
+    </w:p>
+    <w:p>
+      <w:pPr>
+        <w:pStyle w:val="ac"/>
+      </w:pPr>
+      <w:r>
+        <w:t xml:space="preserve">            switch (Input_range("Enter choice: ", 2, 0))</w:t>
+      </w:r>
+    </w:p>
+    <w:p>
+      <w:pPr>
+        <w:pStyle w:val="ac"/>
+      </w:pPr>
+      <w:r>
+        <w:t xml:space="preserve">            {</w:t>
+      </w:r>
+    </w:p>
+    <w:p>
+      <w:pPr>
+        <w:pStyle w:val="ac"/>
+      </w:pPr>
+      <w:r>
+        <w:t xml:space="preserve">                case 1: List&lt;Homework&gt; loadedTasksTxt = LoadFromTxt("tasks_list.txt"); break;</w:t>
+      </w:r>
+    </w:p>
+    <w:p>
+      <w:pPr>
+        <w:pStyle w:val="ac"/>
+      </w:pPr>
+    </w:p>
+    <w:p>
+      <w:pPr>
+        <w:pStyle w:val="ac"/>
+      </w:pPr>
+      <w:r>
+        <w:t xml:space="preserve">                case 2: List&lt;Homework&gt; loadedTasksJson = LoadFromJson("tasks_list.json"); break;</w:t>
+      </w:r>
+    </w:p>
+    <w:p>
+      <w:pPr>
+        <w:pStyle w:val="ac"/>
+      </w:pPr>
+    </w:p>
+    <w:p>
+      <w:pPr>
+        <w:pStyle w:val="ac"/>
+      </w:pPr>
+      <w:r>
+        <w:t xml:space="preserve">                case 0: break;</w:t>
+      </w:r>
+    </w:p>
+    <w:p>
+      <w:pPr>
+        <w:pStyle w:val="ac"/>
+      </w:pPr>
+      <w:r>
+        <w:t xml:space="preserve">            }</w:t>
+      </w:r>
+    </w:p>
+    <w:p>
+      <w:pPr>
+        <w:pStyle w:val="ac"/>
+      </w:pPr>
+    </w:p>
+    <w:p>
+      <w:pPr>
+        <w:pStyle w:val="ac"/>
+      </w:pPr>
+      <w:r>
+        <w:t xml:space="preserve">        }</w:t>
+      </w:r>
+    </w:p>
+    <w:p>
+      <w:pPr>
+        <w:pStyle w:val="ac"/>
+      </w:pPr>
+      <w:r>
+        <w:t xml:space="preserve">        #endregion</w:t>
+      </w:r>
+    </w:p>
+    <w:p>
+      <w:pPr>
+        <w:pStyle w:val="ac"/>
+      </w:pPr>
+    </w:p>
+    <w:p>
+      <w:pPr>
+        <w:pStyle w:val="ac"/>
+      </w:pPr>
+      <w:r>
+        <w:t>```</w:t>
+      </w:r>
+    </w:p>
+    <w:p>
+      <w:pPr>
+        <w:pStyle w:val="ac"/>
+      </w:pPr>
+    </w:p>
+    <w:p>
+      <w:pPr>
+        <w:pStyle w:val="ac"/>
+      </w:pPr>
+      <w:r>
+        <w:t>**Реалізація тест-класу для нових методів в програмі**</w:t>
+      </w:r>
+    </w:p>
+    <w:p>
+      <w:pPr>
+        <w:pStyle w:val="ac"/>
+      </w:pPr>
+    </w:p>
+    <w:p>
+      <w:pPr>
+        <w:pStyle w:val="ac"/>
+      </w:pPr>
+      <w:r>
+        <w:t>[Переглянути тести](UnitTestsLab7/UnitTestLab7.cs)</w:t>
+      </w:r>
+    </w:p>
+    <w:p>
+      <w:pPr>
+        <w:pStyle w:val="ac"/>
+      </w:pPr>
+    </w:p>
+    <w:p>
+      <w:pPr>
+        <w:pStyle w:val="ac"/>
+      </w:pPr>
+      <w:r>
+        <w:t>### Тестування функціональності програми</w:t>
+      </w:r>
+    </w:p>
+    <w:p>
+      <w:pPr>
+        <w:pStyle w:val="ac"/>
+      </w:pPr>
+    </w:p>
+    <w:p>
+      <w:pPr>
+        <w:pStyle w:val="ac"/>
+      </w:pPr>
+      <w:r>
+        <w:t>Меню вибору запису списку в текстовий файл</w:t>
+      </w:r>
+    </w:p>
+    <w:p>
+      <w:pPr>
+        <w:pStyle w:val="ac"/>
+      </w:pPr>
+      <w:r>
+        <w:t>![4](readme_source/tests/4.png)</w:t>
+      </w:r>
+    </w:p>
+    <w:p>
+      <w:pPr>
+        <w:pStyle w:val="ac"/>
+      </w:pPr>
+    </w:p>
+    <w:p>
+      <w:pPr>
+        <w:pStyle w:val="ac"/>
+      </w:pPr>
+      <w:r>
+        <w:t>Результат запису в текстовий файл</w:t>
+      </w:r>
+    </w:p>
+    <w:p>
+      <w:pPr>
+        <w:pStyle w:val="ac"/>
+      </w:pPr>
+      <w:r>
+        <w:t>![5](readme_source/tests/5.png)</w:t>
+      </w:r>
+    </w:p>
+    <w:p>
+      <w:pPr>
+        <w:pStyle w:val="ac"/>
+      </w:pPr>
+    </w:p>
+    <w:p>
+      <w:pPr>
+        <w:pStyle w:val="ac"/>
+      </w:pPr>
+      <w:r>
+        <w:t>Зчитування об’єктів файлу в програму та їх виведення</w:t>
+      </w:r>
+    </w:p>
+    <w:p>
+      <w:pPr>
+        <w:pStyle w:val="ac"/>
+      </w:pPr>
+      <w:r>
+        <w:t>![6](readme_source/tests/6.png)</w:t>
+      </w:r>
+    </w:p>
+    <w:p>
+      <w:pPr>
+        <w:pStyle w:val="ac"/>
+      </w:pPr>
+    </w:p>
+    <w:p>
+      <w:pPr>
+        <w:pStyle w:val="ac"/>
+      </w:pPr>
+      <w:r>
+        <w:t>Виведення завантажених елементів з текстового файлу</w:t>
+      </w:r>
+    </w:p>
+    <w:p>
+      <w:pPr>
+        <w:pStyle w:val="ac"/>
+      </w:pPr>
+      <w:r>
+        <w:t>![7](readme_source/tests/7.png)</w:t>
+      </w:r>
+    </w:p>
+    <w:p>
+      <w:pPr>
+        <w:pStyle w:val="ac"/>
+      </w:pPr>
+    </w:p>
+    <w:p>
+      <w:pPr>
+        <w:pStyle w:val="ac"/>
+      </w:pPr>
+      <w:r>
+        <w:t>Результат спроби запису неправильного файлу з вмістом:</w:t>
+      </w:r>
+    </w:p>
+    <w:p>
+      <w:pPr>
+        <w:pStyle w:val="ac"/>
+      </w:pPr>
+      <w:r>
+        <w:t>```</w:t>
+      </w:r>
+    </w:p>
+    <w:p>
+      <w:pPr>
+        <w:pStyle w:val="ac"/>
+      </w:pPr>
+      <w:r>
+        <w:t>UnitTest for lab 7</w:t>
+      </w:r>
+    </w:p>
+    <w:p>
+      <w:pPr>
+        <w:pStyle w:val="ac"/>
+      </w:pPr>
+      <w:r>
+        <w:t>1|02.01.24|Math|Default|Solve equations</w:t>
+      </w:r>
+    </w:p>
+    <w:p>
+      <w:pPr>
+        <w:pStyle w:val="ac"/>
+      </w:pPr>
+      <w:r>
+        <w:t>2|31.12.23|History|Default|Write an essay</w:t>
+      </w:r>
+    </w:p>
+    <w:p>
+      <w:pPr>
+        <w:pStyle w:val="ac"/>
+      </w:pPr>
+      <w:r>
+        <w:t>```</w:t>
+      </w:r>
+    </w:p>
+    <w:p>
+      <w:pPr>
+        <w:pStyle w:val="ac"/>
+      </w:pPr>
+    </w:p>
+    <w:p>
+      <w:pPr>
+        <w:pStyle w:val="ac"/>
+      </w:pPr>
+      <w:r>
+        <w:t>подано нижче на рисунку</w:t>
+      </w:r>
+    </w:p>
+    <w:p>
+      <w:pPr>
+        <w:pStyle w:val="ac"/>
+      </w:pPr>
+    </w:p>
+    <w:p>
+      <w:pPr>
+        <w:pStyle w:val="ac"/>
+      </w:pPr>
+      <w:r>
+        <w:t>Зчитування файлу з некоректними даними</w:t>
+      </w:r>
+    </w:p>
+    <w:p>
+      <w:pPr>
+        <w:pStyle w:val="ac"/>
+      </w:pPr>
+      <w:r>
+        <w:t>![8](readme_source/tests/8.png)</w:t>
+      </w:r>
+    </w:p>
+    <w:p>
+      <w:pPr>
+        <w:pStyle w:val="ac"/>
+      </w:pPr>
+    </w:p>
+    <w:p>
+      <w:pPr>
+        <w:pStyle w:val="ac"/>
+      </w:pPr>
+      <w:r>
+        <w:t>Очищення списку об’єктів в програмі та виведення для перевірки</w:t>
+      </w:r>
+    </w:p>
+    <w:p>
+      <w:pPr>
+        <w:pStyle w:val="ac"/>
+      </w:pPr>
+      <w:r>
+        <w:t>![9](readme_source/tests/9.png)</w:t>
+      </w:r>
+    </w:p>
+    <w:p>
+      <w:pPr>
+        <w:pStyle w:val="ac"/>
+      </w:pPr>
+    </w:p>
+    <w:p>
+      <w:pPr>
+        <w:pStyle w:val="ac"/>
+      </w:pPr>
+      <w:r>
+        <w:t>Запис списку в файл формату json</w:t>
+      </w:r>
+    </w:p>
+    <w:p>
+      <w:pPr>
+        <w:pStyle w:val="ac"/>
+      </w:pPr>
+      <w:r>
+        <w:t>![10](readme_source/tests/10.png)</w:t>
+      </w:r>
+    </w:p>
+    <w:p>
+      <w:pPr>
+        <w:pStyle w:val="ac"/>
+      </w:pPr>
+    </w:p>
+    <w:p>
+      <w:pPr>
+        <w:pStyle w:val="ac"/>
+      </w:pPr>
+      <w:r>
+        <w:t>Додавання обʼєктів з файлу json</w:t>
+      </w:r>
+    </w:p>
+    <w:p>
+      <w:pPr>
+        <w:pStyle w:val="ac"/>
+      </w:pPr>
+      <w:r>
+        <w:t>![12](readme_source/tests/11.png)</w:t>
+      </w:r>
+    </w:p>
+    <w:p>
+      <w:pPr>
+        <w:pStyle w:val="ac"/>
+      </w:pPr>
+    </w:p>
+    <w:p>
+      <w:pPr>
+        <w:pStyle w:val="ac"/>
+      </w:pPr>
+      <w:r>
+        <w:t>Виведення елементів на екран, зчитаних з файлу json</w:t>
+      </w:r>
+    </w:p>
+    <w:p>
+      <w:pPr>
+        <w:pStyle w:val="ac"/>
+      </w:pPr>
+      <w:r>
+        <w:t>![13](readme_source/tests/13.png)</w:t>
+      </w:r>
+    </w:p>
+    <w:p>
+      <w:pPr>
+        <w:pStyle w:val="ac"/>
+      </w:pPr>
+    </w:p>
+    <w:p>
+      <w:pPr>
+        <w:pStyle w:val="ac"/>
+      </w:pPr>
+      <w:r>
+        <w:t>## ВИСНОВОК</w:t>
+      </w:r>
+    </w:p>
+    <w:p>
+      <w:pPr>
+        <w:pStyle w:val="ac"/>
+      </w:pPr>
+    </w:p>
+    <w:p>
+      <w:pPr>
+        <w:pStyle w:val="ac"/>
+      </w:pPr>
+      <w:r>
+        <w:t xml:space="preserve">&amp;nbsp; &amp;nbsp;&amp;nbsp;&amp;nbsp;В основній програмі додано методи для збереження (серіалізації) колекції List&lt;T&gt; об’єктів предметної області у файли з форматом \*.csv (\*.txt) та *.json. Додано також методи для читання (десеріалізації) колекції з відповідних файлів.  </w:t>
+      </w:r>
+    </w:p>
+    <w:p>
+      <w:pPr>
+        <w:pStyle w:val="ac"/>
+      </w:pPr>
+      <w:r>
+        <w:t xml:space="preserve">&amp;nbsp; &amp;nbsp;&amp;nbsp;&amp;nbsp;Меню програми було розширено новими функціями: збереженням та читанням колекції об’єктів з файлів у форматах \*.csv (\*.txt) та *.json, а також можливістю очищення колекції.  </w:t>
+      </w:r>
+    </w:p>
+    <w:p>
+      <w:pPr>
+        <w:pStyle w:val="ac"/>
+      </w:pPr>
+      <w:r>
+        <w:t xml:space="preserve">&amp;nbsp; &amp;nbsp;&amp;nbsp;&amp;nbsp;Підменю для пунктів "Зберегти у файл \*.csv (\*.txt)" та "Зберегти у файл *.json" реалізовано відповідно.  </w:t>
+      </w:r>
+    </w:p>
+    <w:p>
+      <w:pPr>
+        <w:pStyle w:val="ac"/>
+      </w:pPr>
+      <w:r>
+        <w:t xml:space="preserve">&amp;nbsp; &amp;nbsp;&amp;nbsp;&amp;nbsp;Підменю для пунктів "Зчитати з файлу \*.csv (\*.txt)" та "Зчитати з файлу *.json" враховує наявність об’єктів у колекції List&lt;T&gt; на момент зчитування. Десеріалізовані об’єкти додаються до колекції лише у випадку коректного десеріалізації.  </w:t>
+      </w:r>
+    </w:p>
+    <w:p>
+      <w:pPr>
+        <w:pStyle w:val="ac"/>
+      </w:pPr>
+      <w:r>
+        <w:t xml:space="preserve">&amp;nbsp; &amp;nbsp;&amp;nbsp;&amp;nbsp;Для нових та перероблених методів були додані та кореговані unit-тести, і вони успішно пройшли всі перевірки.  </w:t>
+      </w:r>
+    </w:p>
+    <w:p>
+      <w:pPr>
+        <w:pStyle w:val="ac"/>
+      </w:pPr>
+      <w:r>
+        <w:t>&amp;nbsp; &amp;nbsp;&amp;nbsp;&amp;nbsp;Програма була детально протестована, включаючи збереження та читання з файлів у різних форматах, а також обробку різних сценаріїв вводу даних. Всі тести та етапи виконані успішно, забезпечуючи стабільну та надійну роботу програми.</w:t>
+      </w:r>
     </w:p>
     <w:p>
       <w:pPr>

</xml_diff>